<commit_message>
on click create big image
</commit_message>
<xml_diff>
--- a/DOC/PhotoGallery-Assignment.docx
+++ b/DOC/PhotoGallery-Assignment.docx
@@ -41,10 +41,142 @@
         </w:rPr>
       </w:pPr>
       <w:r>
-        <w:t>Implementation</w:t>
+        <w:t>JavaScript Functionality</w:t>
       </w:r>
       <w:r>
         <w:t xml:space="preserve"> </w:t>
+      </w:r>
+    </w:p>
+    <w:p>
+      <w:pPr>
+        <w:pStyle w:val="ListParagraph"/>
+        <w:numPr>
+          <w:ilvl w:val="0"/>
+          <w:numId w:val="29"/>
+        </w:numPr>
+      </w:pPr>
+      <w:r>
+        <w:t xml:space="preserve">Build a pre-loader </w:t>
+      </w:r>
+    </w:p>
+    <w:p>
+      <w:pPr>
+        <w:pStyle w:val="ListParagraph"/>
+        <w:numPr>
+          <w:ilvl w:val="1"/>
+          <w:numId w:val="29"/>
+        </w:numPr>
+      </w:pPr>
+      <w:r>
+        <w:t>When the app it’s first loading show a preloader</w:t>
+      </w:r>
+    </w:p>
+    <w:p>
+      <w:pPr>
+        <w:pStyle w:val="ListParagraph"/>
+        <w:numPr>
+          <w:ilvl w:val="1"/>
+          <w:numId w:val="29"/>
+        </w:numPr>
+      </w:pPr>
+      <w:r>
+        <w:t>When switching between images if it takes longer then 0.5 sec to load the next image show a preloader</w:t>
+      </w:r>
+    </w:p>
+    <w:p>
+      <w:pPr>
+        <w:pStyle w:val="ListParagraph"/>
+        <w:numPr>
+          <w:ilvl w:val="0"/>
+          <w:numId w:val="29"/>
+        </w:numPr>
+      </w:pPr>
+      <w:r>
+        <w:t>Read images from folders</w:t>
+      </w:r>
+    </w:p>
+    <w:p>
+      <w:pPr>
+        <w:pStyle w:val="ListParagraph"/>
+        <w:numPr>
+          <w:ilvl w:val="1"/>
+          <w:numId w:val="30"/>
+        </w:numPr>
+      </w:pPr>
+      <w:r>
+        <w:t>Check if files exists in specified location</w:t>
+      </w:r>
+    </w:p>
+    <w:p>
+      <w:pPr>
+        <w:pStyle w:val="ListParagraph"/>
+        <w:numPr>
+          <w:ilvl w:val="1"/>
+          <w:numId w:val="30"/>
+        </w:numPr>
+      </w:pPr>
+      <w:r>
+        <w:t>Create a server side reading files which returns a json with all images from the given folders</w:t>
+      </w:r>
+    </w:p>
+    <w:p>
+      <w:pPr>
+        <w:pStyle w:val="ListParagraph"/>
+        <w:numPr>
+          <w:ilvl w:val="1"/>
+          <w:numId w:val="30"/>
+        </w:numPr>
+      </w:pPr>
+      <w:r>
+        <w:t>Create a client side which does a request to the given folders that returns all images</w:t>
+      </w:r>
+    </w:p>
+    <w:p>
+      <w:pPr>
+        <w:pStyle w:val="ListParagraph"/>
+        <w:numPr>
+          <w:ilvl w:val="1"/>
+          <w:numId w:val="30"/>
+        </w:numPr>
+      </w:pPr>
+      <w:r>
+        <w:t>Client side will make two requests one into the big img folder and the second into the thumbs</w:t>
+      </w:r>
+    </w:p>
+    <w:p>
+      <w:pPr>
+        <w:pStyle w:val="ListParagraph"/>
+        <w:numPr>
+          <w:ilvl w:val="0"/>
+          <w:numId w:val="31"/>
+        </w:numPr>
+      </w:pPr>
+      <w:r>
+        <w:t>Cookies</w:t>
+      </w:r>
+    </w:p>
+    <w:p>
+      <w:pPr>
+        <w:pStyle w:val="ListParagraph"/>
+        <w:numPr>
+          <w:ilvl w:val="1"/>
+          <w:numId w:val="31"/>
+        </w:numPr>
+      </w:pPr>
+      <w:r>
+        <w:t>After the request has been done save the return response into cookies</w:t>
+      </w:r>
+    </w:p>
+    <w:p>
+      <w:pPr>
+        <w:pStyle w:val="ListParagraph"/>
+        <w:numPr>
+          <w:ilvl w:val="1"/>
+          <w:numId w:val="31"/>
+        </w:numPr>
+      </w:pPr>
+      <w:r>
+        <w:t>If it’s client side request create two cookies one for thumbs and one for big images</w:t>
       </w:r>
     </w:p>
     <w:p>
@@ -56,21 +188,45 @@
         </w:numPr>
       </w:pPr>
       <w:r>
-        <w:t>HTML and CSS implementation</w:t>
+        <w:t>HTML and CSS</w:t>
       </w:r>
     </w:p>
     <w:p>
       <w:pPr>
-        <w:pStyle w:val="Heading2"/>
-        <w:rPr>
-          <w:color w:val="C0504D" w:themeColor="accent2"/>
-        </w:rPr>
-      </w:pPr>
-      <w:r>
-        <w:t>JavaScript Functionality</w:t>
-      </w:r>
-      <w:r>
-        <w:t xml:space="preserve"> </w:t>
+        <w:pStyle w:val="ListParagraph"/>
+        <w:numPr>
+          <w:ilvl w:val="1"/>
+          <w:numId w:val="27"/>
+        </w:numPr>
+      </w:pPr>
+      <w:r>
+        <w:t>Display the thumbs from cookies and create li list</w:t>
+      </w:r>
+    </w:p>
+    <w:p>
+      <w:pPr>
+        <w:pStyle w:val="ListParagraph"/>
+        <w:numPr>
+          <w:ilvl w:val="1"/>
+          <w:numId w:val="27"/>
+        </w:numPr>
+      </w:pPr>
+      <w:r>
+        <w:t>Once the list it’s created assign the thumb to it’s big image</w:t>
+      </w:r>
+      <w:bookmarkStart w:id="0" w:name="_GoBack"/>
+      <w:bookmarkEnd w:id="0"/>
+    </w:p>
+    <w:p>
+      <w:pPr>
+        <w:pStyle w:val="ListParagraph"/>
+        <w:numPr>
+          <w:ilvl w:val="1"/>
+          <w:numId w:val="27"/>
+        </w:numPr>
+      </w:pPr>
+      <w:r>
+        <w:t>Display the names as well</w:t>
       </w:r>
     </w:p>
     <w:p>
@@ -82,25 +238,7 @@
         </w:numPr>
       </w:pPr>
       <w:r>
-        <w:t>Build a pre-loader for the app</w:t>
-      </w:r>
-      <w:r>
-        <w:t xml:space="preserve"> to</w:t>
-      </w:r>
-      <w:r>
-        <w:t xml:space="preserve"> show the user that something it’s happening</w:t>
-      </w:r>
-    </w:p>
-    <w:p>
-      <w:pPr>
-        <w:pStyle w:val="ListParagraph"/>
-        <w:numPr>
-          <w:ilvl w:val="0"/>
-          <w:numId w:val="29"/>
-        </w:numPr>
-      </w:pPr>
-      <w:r>
-        <w:t>Read images from folders</w:t>
+        <w:t>Click function</w:t>
       </w:r>
     </w:p>
     <w:p>
@@ -108,23 +246,65 @@
         <w:pStyle w:val="ListParagraph"/>
         <w:numPr>
           <w:ilvl w:val="1"/>
-          <w:numId w:val="30"/>
+          <w:numId w:val="27"/>
         </w:numPr>
       </w:pPr>
       <w:r>
-        <w:t>Check if files exists in specified location</w:t>
+        <w:t>On thumb click open image in image panel</w:t>
       </w:r>
     </w:p>
     <w:p>
       <w:pPr>
         <w:pStyle w:val="ListParagraph"/>
         <w:numPr>
-          <w:ilvl w:val="0"/>
-          <w:numId w:val="31"/>
+          <w:ilvl w:val="1"/>
+          <w:numId w:val="27"/>
         </w:numPr>
       </w:pPr>
       <w:r>
-        <w:t>Save to cookies the big file and thumbnails</w:t>
+        <w:t xml:space="preserve">Reset </w:t>
+      </w:r>
+      <w:r>
+        <w:t xml:space="preserve">- </w:t>
+      </w:r>
+      <w:r>
+        <w:t>the slide animation from start with data from cookie</w:t>
+      </w:r>
+    </w:p>
+    <w:p>
+      <w:pPr>
+        <w:pStyle w:val="ListParagraph"/>
+        <w:numPr>
+          <w:ilvl w:val="1"/>
+          <w:numId w:val="27"/>
+        </w:numPr>
+      </w:pPr>
+      <w:r>
+        <w:t>Remove</w:t>
+      </w:r>
+      <w:r>
+        <w:t xml:space="preserve"> - </w:t>
+      </w:r>
+      <w:r>
+        <w:t xml:space="preserve"> the current entry from list</w:t>
+      </w:r>
+    </w:p>
+    <w:p>
+      <w:pPr>
+        <w:pStyle w:val="ListParagraph"/>
+        <w:numPr>
+          <w:ilvl w:val="1"/>
+          <w:numId w:val="27"/>
+        </w:numPr>
+      </w:pPr>
+      <w:r>
+        <w:t xml:space="preserve">Save </w:t>
+      </w:r>
+      <w:r>
+        <w:t xml:space="preserve">- </w:t>
+      </w:r>
+      <w:r>
+        <w:t>stops the scrolling animation and saves in cookies</w:t>
       </w:r>
     </w:p>
     <w:p>
@@ -136,28 +316,10 @@
         </w:numPr>
       </w:pPr>
       <w:r>
-        <w:t>Display</w:t>
-      </w:r>
-      <w:r>
-        <w:t xml:space="preserve"> the </w:t>
-      </w:r>
-      <w:r>
-        <w:t xml:space="preserve">images/thumbnails from </w:t>
-      </w:r>
-      <w:r>
-        <w:t>the cookies</w:t>
-      </w:r>
-    </w:p>
-    <w:p>
-      <w:pPr>
-        <w:pStyle w:val="ListParagraph"/>
-        <w:numPr>
-          <w:ilvl w:val="1"/>
-          <w:numId w:val="27"/>
-        </w:numPr>
-      </w:pPr>
-      <w:r>
-        <w:t>Display the names as well</w:t>
+        <w:t>Confirmation of each action</w:t>
+      </w:r>
+      <w:r>
+        <w:t xml:space="preserve"> reset/save/remove</w:t>
       </w:r>
     </w:p>
     <w:p>
@@ -169,73 +331,10 @@
         </w:numPr>
       </w:pPr>
       <w:r>
-        <w:t>Click function</w:t>
-      </w:r>
-    </w:p>
-    <w:p>
-      <w:pPr>
-        <w:pStyle w:val="ListParagraph"/>
-        <w:numPr>
-          <w:ilvl w:val="1"/>
-          <w:numId w:val="27"/>
-        </w:numPr>
-      </w:pPr>
-      <w:r>
-        <w:t>On thumb click open image in image panel</w:t>
-      </w:r>
-    </w:p>
-    <w:p>
-      <w:pPr>
-        <w:pStyle w:val="ListParagraph"/>
-        <w:numPr>
-          <w:ilvl w:val="1"/>
-          <w:numId w:val="27"/>
-        </w:numPr>
-      </w:pPr>
-      <w:r>
-        <w:t xml:space="preserve">Reset </w:t>
-      </w:r>
-      <w:r>
-        <w:t xml:space="preserve">- </w:t>
-      </w:r>
-      <w:r>
-        <w:t>the slide animation from start with data from cookie</w:t>
-      </w:r>
-    </w:p>
-    <w:p>
-      <w:pPr>
-        <w:pStyle w:val="ListParagraph"/>
-        <w:numPr>
-          <w:ilvl w:val="1"/>
-          <w:numId w:val="27"/>
-        </w:numPr>
-      </w:pPr>
-      <w:r>
-        <w:t>Remove</w:t>
-      </w:r>
-      <w:r>
-        <w:t xml:space="preserve"> - </w:t>
-      </w:r>
-      <w:r>
-        <w:t xml:space="preserve"> the current entry from list</w:t>
-      </w:r>
-    </w:p>
-    <w:p>
-      <w:pPr>
-        <w:pStyle w:val="ListParagraph"/>
-        <w:numPr>
-          <w:ilvl w:val="1"/>
-          <w:numId w:val="27"/>
-        </w:numPr>
-      </w:pPr>
-      <w:r>
-        <w:t xml:space="preserve">Save </w:t>
-      </w:r>
-      <w:r>
-        <w:t xml:space="preserve">- </w:t>
-      </w:r>
-      <w:r>
-        <w:t>stops the scrolling animation and saves in cookies</w:t>
+        <w:t>Title of image displayed in the slider</w:t>
+      </w:r>
+      <w:r>
+        <w:t xml:space="preserve"> over thumb and big image</w:t>
       </w:r>
     </w:p>
     <w:p>
@@ -247,10 +346,25 @@
         </w:numPr>
       </w:pPr>
       <w:r>
-        <w:t>Confirmation of each action</w:t>
-      </w:r>
-      <w:r>
-        <w:t xml:space="preserve"> reset/save/remove</w:t>
+        <w:t xml:space="preserve">Build </w:t>
+      </w:r>
+      <w:r>
+        <w:t xml:space="preserve">slideshow </w:t>
+      </w:r>
+      <w:r>
+        <w:t xml:space="preserve">animation </w:t>
+      </w:r>
+      <w:r>
+        <w:t xml:space="preserve">-  </w:t>
+      </w:r>
+      <w:r>
+        <w:t>the image and thumb will change after 1 min</w:t>
+      </w:r>
+      <w:r>
+        <w:t xml:space="preserve"> </w:t>
+      </w:r>
+      <w:r>
+        <w:t>automatically</w:t>
       </w:r>
     </w:p>
     <w:p>
@@ -262,10 +376,10 @@
         </w:numPr>
       </w:pPr>
       <w:r>
-        <w:t>Title of image displayed in the slider</w:t>
-      </w:r>
-      <w:r>
-        <w:t xml:space="preserve"> over thumb and big image</w:t>
+        <w:t>The App should work even the JS is disabled</w:t>
+      </w:r>
+      <w:r>
+        <w:t xml:space="preserve"> – show warnings</w:t>
       </w:r>
     </w:p>
     <w:p>
@@ -277,55 +391,8 @@
         </w:numPr>
       </w:pPr>
       <w:r>
-        <w:t xml:space="preserve">Build </w:t>
-      </w:r>
-      <w:r>
-        <w:t xml:space="preserve">slideshow </w:t>
-      </w:r>
-      <w:r>
-        <w:t xml:space="preserve">animation </w:t>
-      </w:r>
-      <w:r>
-        <w:t xml:space="preserve">-  </w:t>
-      </w:r>
-      <w:r>
-        <w:t>the image and thumb will change after 1 min</w:t>
-      </w:r>
-      <w:r>
-        <w:t xml:space="preserve"> </w:t>
-      </w:r>
-      <w:r>
-        <w:t>automatically</w:t>
-      </w:r>
-    </w:p>
-    <w:p>
-      <w:pPr>
-        <w:pStyle w:val="ListParagraph"/>
-        <w:numPr>
-          <w:ilvl w:val="0"/>
-          <w:numId w:val="27"/>
-        </w:numPr>
-      </w:pPr>
-      <w:r>
-        <w:t>The App should work even the JS is disabled</w:t>
-      </w:r>
-      <w:r>
-        <w:t xml:space="preserve"> – show warnings</w:t>
-      </w:r>
-    </w:p>
-    <w:p>
-      <w:pPr>
-        <w:pStyle w:val="ListParagraph"/>
-        <w:numPr>
-          <w:ilvl w:val="0"/>
-          <w:numId w:val="27"/>
-        </w:numPr>
-      </w:pPr>
-      <w:r>
         <w:t>If JS disabled show message</w:t>
       </w:r>
-      <w:bookmarkStart w:id="0" w:name="_GoBack"/>
-      <w:bookmarkEnd w:id="0"/>
     </w:p>
     <w:p>
       <w:pPr>
@@ -501,6 +568,7 @@
         </w:numPr>
       </w:pPr>
       <w:r>
+        <w:lastRenderedPageBreak/>
         <w:t xml:space="preserve">if he wants to disable an event/feature </w:t>
       </w:r>
       <w:r>

</xml_diff>

<commit_message>
on thumb click change the big img
</commit_message>
<xml_diff>
--- a/DOC/PhotoGallery-Assignment.docx
+++ b/DOC/PhotoGallery-Assignment.docx
@@ -164,7 +164,7 @@
         </w:numPr>
       </w:pPr>
       <w:r>
-        <w:t>After the request has been done save the return response into cookies</w:t>
+        <w:t>Create a main obj which will hold the set, get, and check cookies</w:t>
       </w:r>
     </w:p>
     <w:p>
@@ -176,8 +176,29 @@
         </w:numPr>
       </w:pPr>
       <w:r>
+        <w:t>After the request has been done save the return response into cookies</w:t>
+      </w:r>
+    </w:p>
+    <w:p>
+      <w:pPr>
+        <w:pStyle w:val="ListParagraph"/>
+        <w:numPr>
+          <w:ilvl w:val="1"/>
+          <w:numId w:val="31"/>
+        </w:numPr>
+      </w:pPr>
+      <w:r>
         <w:t>If it’s client side request create two cookies one for thumbs and one for big images</w:t>
       </w:r>
+    </w:p>
+    <w:p>
+      <w:pPr>
+        <w:pStyle w:val="ListParagraph"/>
+        <w:numPr>
+          <w:ilvl w:val="1"/>
+          <w:numId w:val="31"/>
+        </w:numPr>
+      </w:pPr>
     </w:p>
     <w:p>
       <w:pPr>
@@ -214,8 +235,6 @@
       <w:r>
         <w:t>Once the list it’s created assign the thumb to it’s big image</w:t>
       </w:r>
-      <w:bookmarkStart w:id="0" w:name="_GoBack"/>
-      <w:bookmarkEnd w:id="0"/>
     </w:p>
     <w:p>
       <w:pPr>
@@ -226,7 +245,22 @@
         </w:numPr>
       </w:pPr>
       <w:r>
-        <w:t>Display the names as well</w:t>
+        <w:t xml:space="preserve">Display the names </w:t>
+      </w:r>
+      <w:r>
+        <w:t>of images as well on thumbs and big img</w:t>
+      </w:r>
+    </w:p>
+    <w:p>
+      <w:pPr>
+        <w:pStyle w:val="ListParagraph"/>
+        <w:numPr>
+          <w:ilvl w:val="1"/>
+          <w:numId w:val="27"/>
+        </w:numPr>
+      </w:pPr>
+      <w:r>
+        <w:t>Create next and previous buttons</w:t>
       </w:r>
     </w:p>
     <w:p>
@@ -262,13 +296,7 @@
         </w:numPr>
       </w:pPr>
       <w:r>
-        <w:t xml:space="preserve">Reset </w:t>
-      </w:r>
-      <w:r>
-        <w:t xml:space="preserve">- </w:t>
-      </w:r>
-      <w:r>
-        <w:t>the slide animation from start with data from cookie</w:t>
+        <w:t>Create fade in of the image that needs to be loaded</w:t>
       </w:r>
     </w:p>
     <w:p>
@@ -280,14 +308,10 @@
         </w:numPr>
       </w:pPr>
       <w:r>
-        <w:t>Remove</w:t>
-      </w:r>
-      <w:r>
-        <w:t xml:space="preserve"> - </w:t>
-      </w:r>
-      <w:r>
-        <w:t xml:space="preserve"> the current entry from list</w:t>
-      </w:r>
+        <w:t>Create fade out of the image already in the panel</w:t>
+      </w:r>
+      <w:bookmarkStart w:id="0" w:name="_GoBack"/>
+      <w:bookmarkEnd w:id="0"/>
     </w:p>
     <w:p>
       <w:pPr>
@@ -298,6 +322,42 @@
         </w:numPr>
       </w:pPr>
       <w:r>
+        <w:t xml:space="preserve">Reset </w:t>
+      </w:r>
+      <w:r>
+        <w:t xml:space="preserve">- </w:t>
+      </w:r>
+      <w:r>
+        <w:t>the slide animation from start with data from cookie</w:t>
+      </w:r>
+    </w:p>
+    <w:p>
+      <w:pPr>
+        <w:pStyle w:val="ListParagraph"/>
+        <w:numPr>
+          <w:ilvl w:val="1"/>
+          <w:numId w:val="27"/>
+        </w:numPr>
+      </w:pPr>
+      <w:r>
+        <w:t>Remove</w:t>
+      </w:r>
+      <w:r>
+        <w:t xml:space="preserve"> - </w:t>
+      </w:r>
+      <w:r>
+        <w:t xml:space="preserve"> the current entry from list</w:t>
+      </w:r>
+    </w:p>
+    <w:p>
+      <w:pPr>
+        <w:pStyle w:val="ListParagraph"/>
+        <w:numPr>
+          <w:ilvl w:val="1"/>
+          <w:numId w:val="27"/>
+        </w:numPr>
+      </w:pPr>
+      <w:r>
         <w:t xml:space="preserve">Save </w:t>
       </w:r>
       <w:r>
@@ -493,6 +553,7 @@
         </w:numPr>
       </w:pPr>
       <w:r>
+        <w:lastRenderedPageBreak/>
         <w:t>Identifying an opportunity for putting it live in our products</w:t>
       </w:r>
     </w:p>
@@ -568,7 +629,6 @@
         </w:numPr>
       </w:pPr>
       <w:r>
-        <w:lastRenderedPageBreak/>
         <w:t xml:space="preserve">if he wants to disable an event/feature </w:t>
       </w:r>
       <w:r>

</xml_diff>

<commit_message>
made build list obj private and some refactoring
</commit_message>
<xml_diff>
--- a/DOC/PhotoGallery-Assignment.docx
+++ b/DOC/PhotoGallery-Assignment.docx
@@ -1,6 +1,6 @@
 
 <file path=word/document.xml><?xml version="1.0" encoding="utf-8"?>
-<w:document xmlns:wpc="http://schemas.microsoft.com/office/word/2010/wordprocessingCanvas" xmlns:mc="http://schemas.openxmlformats.org/markup-compatibility/2006" xmlns:o="urn:schemas-microsoft-com:office:office" xmlns:r="http://schemas.openxmlformats.org/officeDocument/2006/relationships" xmlns:m="http://schemas.openxmlformats.org/officeDocument/2006/math" xmlns:v="urn:schemas-microsoft-com:vml" xmlns:wp14="http://schemas.microsoft.com/office/word/2010/wordprocessingDrawing" xmlns:wp="http://schemas.openxmlformats.org/drawingml/2006/wordprocessingDrawing" xmlns:w10="urn:schemas-microsoft-com:office:word" xmlns:w="http://schemas.openxmlformats.org/wordprocessingml/2006/main" xmlns:w14="http://schemas.microsoft.com/office/word/2010/wordml" xmlns:wpg="http://schemas.microsoft.com/office/word/2010/wordprocessingGroup" xmlns:wpi="http://schemas.microsoft.com/office/word/2010/wordprocessingInk" xmlns:wne="http://schemas.microsoft.com/office/word/2006/wordml" xmlns:wps="http://schemas.microsoft.com/office/word/2010/wordprocessingShape" mc:Ignorable="w14 wp14">
+<w:document xmlns:ve="http://schemas.openxmlformats.org/markup-compatibility/2006" xmlns:o="urn:schemas-microsoft-com:office:office" xmlns:r="http://schemas.openxmlformats.org/officeDocument/2006/relationships" xmlns:m="http://schemas.openxmlformats.org/officeDocument/2006/math" xmlns:v="urn:schemas-microsoft-com:vml" xmlns:wp="http://schemas.openxmlformats.org/drawingml/2006/wordprocessingDrawing" xmlns:w10="urn:schemas-microsoft-com:office:word" xmlns:w="http://schemas.openxmlformats.org/wordprocessingml/2006/main" xmlns:wne="http://schemas.microsoft.com/office/word/2006/wordml">
   <w:body>
     <w:p>
       <w:pPr>
@@ -68,8 +68,21 @@
         </w:numPr>
       </w:pPr>
       <w:r>
-        <w:t>When the app it’s first loading show a preloader</w:t>
-      </w:r>
+        <w:t xml:space="preserve">When the app </w:t>
+      </w:r>
+      <w:proofErr w:type="spellStart"/>
+      <w:r>
+        <w:t>it’s</w:t>
+      </w:r>
+      <w:proofErr w:type="spellEnd"/>
+      <w:r>
+        <w:t xml:space="preserve"> first loading show a </w:t>
+      </w:r>
+      <w:proofErr w:type="spellStart"/>
+      <w:r>
+        <w:t>preloader</w:t>
+      </w:r>
+      <w:proofErr w:type="spellEnd"/>
     </w:p>
     <w:p>
       <w:pPr>
@@ -80,8 +93,21 @@
         </w:numPr>
       </w:pPr>
       <w:r>
-        <w:t>When switching between images if it takes longer then 0.5 sec to load the next image show a preloader</w:t>
-      </w:r>
+        <w:t xml:space="preserve">When switching between images if it takes longer </w:t>
+      </w:r>
+      <w:proofErr w:type="spellStart"/>
+      <w:r>
+        <w:t>then</w:t>
+      </w:r>
+      <w:proofErr w:type="spellEnd"/>
+      <w:r>
+        <w:t xml:space="preserve"> 0.5 sec to load the next image show a </w:t>
+      </w:r>
+      <w:proofErr w:type="spellStart"/>
+      <w:r>
+        <w:t>preloader</w:t>
+      </w:r>
+      <w:proofErr w:type="spellEnd"/>
     </w:p>
     <w:p>
       <w:pPr>
@@ -116,7 +142,15 @@
         </w:numPr>
       </w:pPr>
       <w:r>
-        <w:t>Create a server side reading files which returns a json with all images from the given folders</w:t>
+        <w:t xml:space="preserve">Create a server side reading files which returns a </w:t>
+      </w:r>
+      <w:proofErr w:type="spellStart"/>
+      <w:r>
+        <w:t>json</w:t>
+      </w:r>
+      <w:proofErr w:type="spellEnd"/>
+      <w:r>
+        <w:t xml:space="preserve"> with all images from the given folders</w:t>
       </w:r>
     </w:p>
     <w:p>
@@ -140,7 +174,15 @@
         </w:numPr>
       </w:pPr>
       <w:r>
-        <w:t>Client side will make two requests one into the big img folder and the second into the thumbs</w:t>
+        <w:t xml:space="preserve">Client side will make two requests one into the big </w:t>
+      </w:r>
+      <w:proofErr w:type="spellStart"/>
+      <w:r>
+        <w:t>img</w:t>
+      </w:r>
+      <w:proofErr w:type="spellEnd"/>
+      <w:r>
+        <w:t xml:space="preserve"> folder and the second into the thumbs</w:t>
       </w:r>
     </w:p>
     <w:p>
@@ -164,7 +206,15 @@
         </w:numPr>
       </w:pPr>
       <w:r>
-        <w:t>Create a main obj which will hold the set, get, and check cookies</w:t>
+        <w:t xml:space="preserve">Create a main </w:t>
+      </w:r>
+      <w:proofErr w:type="spellStart"/>
+      <w:r>
+        <w:t>obj</w:t>
+      </w:r>
+      <w:proofErr w:type="spellEnd"/>
+      <w:r>
+        <w:t xml:space="preserve"> which will hold the set, get, and check cookies</w:t>
       </w:r>
     </w:p>
     <w:p>
@@ -195,10 +245,85 @@
       <w:pPr>
         <w:pStyle w:val="ListParagraph"/>
         <w:numPr>
+          <w:ilvl w:val="0"/>
+          <w:numId w:val="27"/>
+        </w:numPr>
+      </w:pPr>
+      <w:r>
+        <w:t>HTML and CSS</w:t>
+      </w:r>
+    </w:p>
+    <w:p>
+      <w:pPr>
+        <w:pStyle w:val="ListParagraph"/>
+        <w:numPr>
           <w:ilvl w:val="1"/>
-          <w:numId w:val="31"/>
+          <w:numId w:val="32"/>
         </w:numPr>
       </w:pPr>
+      <w:r>
+        <w:t xml:space="preserve">Display the thumbs from cookies and create </w:t>
+      </w:r>
+      <w:proofErr w:type="spellStart"/>
+      <w:r>
+        <w:t>li</w:t>
+      </w:r>
+      <w:proofErr w:type="spellEnd"/>
+      <w:r>
+        <w:t xml:space="preserve"> list</w:t>
+      </w:r>
+    </w:p>
+    <w:p>
+      <w:pPr>
+        <w:pStyle w:val="ListParagraph"/>
+        <w:numPr>
+          <w:ilvl w:val="1"/>
+          <w:numId w:val="33"/>
+        </w:numPr>
+      </w:pPr>
+      <w:r>
+        <w:t xml:space="preserve">Once the list it’s created assign the thumb to </w:t>
+      </w:r>
+      <w:proofErr w:type="spellStart"/>
+      <w:r>
+        <w:t>it’s</w:t>
+      </w:r>
+      <w:proofErr w:type="spellEnd"/>
+      <w:r>
+        <w:t xml:space="preserve"> big image</w:t>
+      </w:r>
+    </w:p>
+    <w:p>
+      <w:pPr>
+        <w:pStyle w:val="ListParagraph"/>
+        <w:numPr>
+          <w:ilvl w:val="1"/>
+          <w:numId w:val="27"/>
+        </w:numPr>
+      </w:pPr>
+      <w:r>
+        <w:t xml:space="preserve">Display the names </w:t>
+      </w:r>
+      <w:r>
+        <w:t xml:space="preserve">of images as well on thumbs and big </w:t>
+      </w:r>
+      <w:proofErr w:type="spellStart"/>
+      <w:r>
+        <w:t>img</w:t>
+      </w:r>
+      <w:proofErr w:type="spellEnd"/>
+    </w:p>
+    <w:p>
+      <w:pPr>
+        <w:pStyle w:val="ListParagraph"/>
+        <w:numPr>
+          <w:ilvl w:val="1"/>
+          <w:numId w:val="34"/>
+        </w:numPr>
+      </w:pPr>
+      <w:r>
+        <w:t>Create next and previous buttons</w:t>
+      </w:r>
     </w:p>
     <w:p>
       <w:pPr>
@@ -209,8 +334,46 @@
         </w:numPr>
       </w:pPr>
       <w:r>
-        <w:t>HTML and CSS</w:t>
-      </w:r>
+        <w:t>Click function</w:t>
+      </w:r>
+    </w:p>
+    <w:p>
+      <w:pPr>
+        <w:pStyle w:val="ListParagraph"/>
+        <w:numPr>
+          <w:ilvl w:val="1"/>
+          <w:numId w:val="35"/>
+        </w:numPr>
+      </w:pPr>
+      <w:r>
+        <w:t>On thumb click open image in image panel</w:t>
+      </w:r>
+    </w:p>
+    <w:p>
+      <w:pPr>
+        <w:pStyle w:val="ListParagraph"/>
+        <w:numPr>
+          <w:ilvl w:val="1"/>
+          <w:numId w:val="36"/>
+        </w:numPr>
+      </w:pPr>
+      <w:r>
+        <w:t>Create fade in of the image that needs to be loaded</w:t>
+      </w:r>
+    </w:p>
+    <w:p>
+      <w:pPr>
+        <w:pStyle w:val="ListParagraph"/>
+        <w:numPr>
+          <w:ilvl w:val="1"/>
+          <w:numId w:val="37"/>
+        </w:numPr>
+      </w:pPr>
+      <w:r>
+        <w:t>Create fade out of the image already in the panel</w:t>
+      </w:r>
+      <w:bookmarkStart w:id="0" w:name="_GoBack"/>
+      <w:bookmarkEnd w:id="0"/>
     </w:p>
     <w:p>
       <w:pPr>
@@ -221,7 +384,13 @@
         </w:numPr>
       </w:pPr>
       <w:r>
-        <w:t>Display the thumbs from cookies and create li list</w:t>
+        <w:t xml:space="preserve">Reset </w:t>
+      </w:r>
+      <w:r>
+        <w:t xml:space="preserve">- </w:t>
+      </w:r>
+      <w:r>
+        <w:t>the slide animation from start with data from cookie</w:t>
       </w:r>
     </w:p>
     <w:p>
@@ -233,7 +402,13 @@
         </w:numPr>
       </w:pPr>
       <w:r>
-        <w:t>Once the list it’s created assign the thumb to it’s big image</w:t>
+        <w:t>Remove</w:t>
+      </w:r>
+      <w:r>
+        <w:t xml:space="preserve"> - </w:t>
+      </w:r>
+      <w:r>
+        <w:t xml:space="preserve"> the current entry from list</w:t>
       </w:r>
     </w:p>
     <w:p>
@@ -245,22 +420,13 @@
         </w:numPr>
       </w:pPr>
       <w:r>
-        <w:t xml:space="preserve">Display the names </w:t>
-      </w:r>
-      <w:r>
-        <w:t>of images as well on thumbs and big img</w:t>
-      </w:r>
-    </w:p>
-    <w:p>
-      <w:pPr>
-        <w:pStyle w:val="ListParagraph"/>
-        <w:numPr>
-          <w:ilvl w:val="1"/>
-          <w:numId w:val="27"/>
-        </w:numPr>
-      </w:pPr>
-      <w:r>
-        <w:t>Create next and previous buttons</w:t>
+        <w:t xml:space="preserve">Save </w:t>
+      </w:r>
+      <w:r>
+        <w:t xml:space="preserve">- </w:t>
+      </w:r>
+      <w:r>
+        <w:t>stops the scrolling animation and saves in cookies</w:t>
       </w:r>
     </w:p>
     <w:p>
@@ -272,99 +438,10 @@
         </w:numPr>
       </w:pPr>
       <w:r>
-        <w:t>Click function</w:t>
-      </w:r>
-    </w:p>
-    <w:p>
-      <w:pPr>
-        <w:pStyle w:val="ListParagraph"/>
-        <w:numPr>
-          <w:ilvl w:val="1"/>
-          <w:numId w:val="27"/>
-        </w:numPr>
-      </w:pPr>
-      <w:r>
-        <w:t>On thumb click open image in image panel</w:t>
-      </w:r>
-    </w:p>
-    <w:p>
-      <w:pPr>
-        <w:pStyle w:val="ListParagraph"/>
-        <w:numPr>
-          <w:ilvl w:val="1"/>
-          <w:numId w:val="27"/>
-        </w:numPr>
-      </w:pPr>
-      <w:r>
-        <w:t>Create fade in of the image that needs to be loaded</w:t>
-      </w:r>
-    </w:p>
-    <w:p>
-      <w:pPr>
-        <w:pStyle w:val="ListParagraph"/>
-        <w:numPr>
-          <w:ilvl w:val="1"/>
-          <w:numId w:val="27"/>
-        </w:numPr>
-      </w:pPr>
-      <w:r>
-        <w:t>Create fade out of the image already in the panel</w:t>
-      </w:r>
-      <w:bookmarkStart w:id="0" w:name="_GoBack"/>
-      <w:bookmarkEnd w:id="0"/>
-    </w:p>
-    <w:p>
-      <w:pPr>
-        <w:pStyle w:val="ListParagraph"/>
-        <w:numPr>
-          <w:ilvl w:val="1"/>
-          <w:numId w:val="27"/>
-        </w:numPr>
-      </w:pPr>
-      <w:r>
-        <w:t xml:space="preserve">Reset </w:t>
-      </w:r>
-      <w:r>
-        <w:t xml:space="preserve">- </w:t>
-      </w:r>
-      <w:r>
-        <w:t>the slide animation from start with data from cookie</w:t>
-      </w:r>
-    </w:p>
-    <w:p>
-      <w:pPr>
-        <w:pStyle w:val="ListParagraph"/>
-        <w:numPr>
-          <w:ilvl w:val="1"/>
-          <w:numId w:val="27"/>
-        </w:numPr>
-      </w:pPr>
-      <w:r>
-        <w:t>Remove</w:t>
-      </w:r>
-      <w:r>
-        <w:t xml:space="preserve"> - </w:t>
-      </w:r>
-      <w:r>
-        <w:t xml:space="preserve"> the current entry from list</w:t>
-      </w:r>
-    </w:p>
-    <w:p>
-      <w:pPr>
-        <w:pStyle w:val="ListParagraph"/>
-        <w:numPr>
-          <w:ilvl w:val="1"/>
-          <w:numId w:val="27"/>
-        </w:numPr>
-      </w:pPr>
-      <w:r>
-        <w:t xml:space="preserve">Save </w:t>
-      </w:r>
-      <w:r>
-        <w:t xml:space="preserve">- </w:t>
-      </w:r>
-      <w:r>
-        <w:t>stops the scrolling animation and saves in cookies</w:t>
+        <w:t>Confirmation of each action</w:t>
+      </w:r>
+      <w:r>
+        <w:t xml:space="preserve"> reset/save/remove</w:t>
       </w:r>
     </w:p>
     <w:p>
@@ -376,10 +453,40 @@
         </w:numPr>
       </w:pPr>
       <w:r>
-        <w:t>Confirmation of each action</w:t>
-      </w:r>
-      <w:r>
-        <w:t xml:space="preserve"> reset/save/remove</w:t>
+        <w:t>Title of image displayed in the slider</w:t>
+      </w:r>
+      <w:r>
+        <w:t xml:space="preserve"> over thumb and big image</w:t>
+      </w:r>
+    </w:p>
+    <w:p>
+      <w:pPr>
+        <w:pStyle w:val="ListParagraph"/>
+        <w:numPr>
+          <w:ilvl w:val="0"/>
+          <w:numId w:val="38"/>
+        </w:numPr>
+      </w:pPr>
+      <w:r>
+        <w:t xml:space="preserve">Build </w:t>
+      </w:r>
+      <w:r>
+        <w:t xml:space="preserve">slideshow </w:t>
+      </w:r>
+      <w:r>
+        <w:t xml:space="preserve">animation </w:t>
+      </w:r>
+      <w:r>
+        <w:t xml:space="preserve">-  </w:t>
+      </w:r>
+      <w:r>
+        <w:t>the image and thumb will change after 1 min</w:t>
+      </w:r>
+      <w:r>
+        <w:t xml:space="preserve"> </w:t>
+      </w:r>
+      <w:r>
+        <w:t>automatically</w:t>
       </w:r>
     </w:p>
     <w:p>
@@ -391,10 +498,10 @@
         </w:numPr>
       </w:pPr>
       <w:r>
-        <w:t>Title of image displayed in the slider</w:t>
-      </w:r>
-      <w:r>
-        <w:t xml:space="preserve"> over thumb and big image</w:t>
+        <w:t>The App should work even the JS is disabled</w:t>
+      </w:r>
+      <w:r>
+        <w:t xml:space="preserve"> – show warnings</w:t>
       </w:r>
     </w:p>
     <w:p>
@@ -406,51 +513,6 @@
         </w:numPr>
       </w:pPr>
       <w:r>
-        <w:t xml:space="preserve">Build </w:t>
-      </w:r>
-      <w:r>
-        <w:t xml:space="preserve">slideshow </w:t>
-      </w:r>
-      <w:r>
-        <w:t xml:space="preserve">animation </w:t>
-      </w:r>
-      <w:r>
-        <w:t xml:space="preserve">-  </w:t>
-      </w:r>
-      <w:r>
-        <w:t>the image and thumb will change after 1 min</w:t>
-      </w:r>
-      <w:r>
-        <w:t xml:space="preserve"> </w:t>
-      </w:r>
-      <w:r>
-        <w:t>automatically</w:t>
-      </w:r>
-    </w:p>
-    <w:p>
-      <w:pPr>
-        <w:pStyle w:val="ListParagraph"/>
-        <w:numPr>
-          <w:ilvl w:val="0"/>
-          <w:numId w:val="27"/>
-        </w:numPr>
-      </w:pPr>
-      <w:r>
-        <w:t>The App should work even the JS is disabled</w:t>
-      </w:r>
-      <w:r>
-        <w:t xml:space="preserve"> – show warnings</w:t>
-      </w:r>
-    </w:p>
-    <w:p>
-      <w:pPr>
-        <w:pStyle w:val="ListParagraph"/>
-        <w:numPr>
-          <w:ilvl w:val="0"/>
-          <w:numId w:val="27"/>
-        </w:numPr>
-      </w:pPr>
-      <w:r>
         <w:t>If JS disabled show message</w:t>
       </w:r>
     </w:p>
@@ -541,8 +603,13 @@
         </w:numPr>
       </w:pPr>
       <w:r>
-        <w:t>Open source on github</w:t>
-      </w:r>
+        <w:t xml:space="preserve">Open source on </w:t>
+      </w:r>
+      <w:proofErr w:type="spellStart"/>
+      <w:r>
+        <w:t>github</w:t>
+      </w:r>
+      <w:proofErr w:type="spellEnd"/>
     </w:p>
     <w:p>
       <w:pPr>
@@ -553,7 +620,6 @@
         </w:numPr>
       </w:pPr>
       <w:r>
-        <w:lastRenderedPageBreak/>
         <w:t>Identifying an opportunity for putting it live in our products</w:t>
       </w:r>
     </w:p>
@@ -566,6 +632,7 @@
         </w:numPr>
       </w:pPr>
       <w:r>
+        <w:lastRenderedPageBreak/>
         <w:t>With an eagle eye for performance</w:t>
       </w:r>
     </w:p>
@@ -614,7 +681,15 @@
         <w:t xml:space="preserve">- </w:t>
       </w:r>
       <w:r>
-        <w:t>include the js app and the entire app will</w:t>
+        <w:t xml:space="preserve">include the </w:t>
+      </w:r>
+      <w:proofErr w:type="spellStart"/>
+      <w:r>
+        <w:t>js</w:t>
+      </w:r>
+      <w:proofErr w:type="spellEnd"/>
+      <w:r>
+        <w:t xml:space="preserve"> app and the entire app will</w:t>
       </w:r>
       <w:r>
         <w:t xml:space="preserve"> work</w:t>
@@ -692,7 +767,7 @@
 </file>
 
 <file path=word/numbering.xml><?xml version="1.0" encoding="utf-8"?>
-<w:numbering xmlns:wpc="http://schemas.microsoft.com/office/word/2010/wordprocessingCanvas" xmlns:mc="http://schemas.openxmlformats.org/markup-compatibility/2006" xmlns:o="urn:schemas-microsoft-com:office:office" xmlns:r="http://schemas.openxmlformats.org/officeDocument/2006/relationships" xmlns:m="http://schemas.openxmlformats.org/officeDocument/2006/math" xmlns:v="urn:schemas-microsoft-com:vml" xmlns:wp14="http://schemas.microsoft.com/office/word/2010/wordprocessingDrawing" xmlns:wp="http://schemas.openxmlformats.org/drawingml/2006/wordprocessingDrawing" xmlns:w10="urn:schemas-microsoft-com:office:word" xmlns:w="http://schemas.openxmlformats.org/wordprocessingml/2006/main" xmlns:w14="http://schemas.microsoft.com/office/word/2010/wordml" xmlns:wpg="http://schemas.microsoft.com/office/word/2010/wordprocessingGroup" xmlns:wpi="http://schemas.microsoft.com/office/word/2010/wordprocessingInk" xmlns:wne="http://schemas.microsoft.com/office/word/2006/wordml" xmlns:wps="http://schemas.microsoft.com/office/word/2010/wordprocessingShape" mc:Ignorable="w14 wp14">
+<w:numbering xmlns:ve="http://schemas.openxmlformats.org/markup-compatibility/2006" xmlns:o="urn:schemas-microsoft-com:office:office" xmlns:r="http://schemas.openxmlformats.org/officeDocument/2006/relationships" xmlns:m="http://schemas.openxmlformats.org/officeDocument/2006/math" xmlns:v="urn:schemas-microsoft-com:vml" xmlns:wp="http://schemas.openxmlformats.org/drawingml/2006/wordprocessingDrawing" xmlns:w10="urn:schemas-microsoft-com:office:word" xmlns:w="http://schemas.openxmlformats.org/wordprocessingml/2006/main" xmlns:wne="http://schemas.microsoft.com/office/word/2006/wordml">
   <w:abstractNum w:abstractNumId="0">
     <w:nsid w:val="001A0929"/>
     <w:multiLevelType w:val="hybridMultilevel"/>
@@ -1033,6 +1108,119 @@
     </w:lvl>
   </w:abstractNum>
   <w:abstractNum w:abstractNumId="3">
+    <w:nsid w:val="0785331E"/>
+    <w:multiLevelType w:val="hybridMultilevel"/>
+    <w:tmpl w:val="847E551C"/>
+    <w:lvl w:ilvl="0" w:tplc="04090001">
+      <w:start w:val="1"/>
+      <w:numFmt w:val="bullet"/>
+      <w:lvlText w:val=""/>
+      <w:lvlJc w:val="left"/>
+      <w:pPr>
+        <w:ind w:left="720" w:hanging="360"/>
+      </w:pPr>
+      <w:rPr>
+        <w:rFonts w:ascii="Symbol" w:hAnsi="Symbol" w:hint="default"/>
+      </w:rPr>
+    </w:lvl>
+    <w:lvl w:ilvl="1" w:tplc="0409000D">
+      <w:start w:val="1"/>
+      <w:numFmt w:val="bullet"/>
+      <w:lvlText w:val=""/>
+      <w:lvlJc w:val="left"/>
+      <w:pPr>
+        <w:ind w:left="1440" w:hanging="360"/>
+      </w:pPr>
+      <w:rPr>
+        <w:rFonts w:ascii="Wingdings" w:hAnsi="Wingdings" w:hint="default"/>
+      </w:rPr>
+    </w:lvl>
+    <w:lvl w:ilvl="2" w:tplc="04090005">
+      <w:start w:val="1"/>
+      <w:numFmt w:val="bullet"/>
+      <w:lvlText w:val=""/>
+      <w:lvlJc w:val="left"/>
+      <w:pPr>
+        <w:ind w:left="2160" w:hanging="360"/>
+      </w:pPr>
+      <w:rPr>
+        <w:rFonts w:ascii="Wingdings" w:hAnsi="Wingdings" w:hint="default"/>
+      </w:rPr>
+    </w:lvl>
+    <w:lvl w:ilvl="3" w:tplc="04090001" w:tentative="1">
+      <w:start w:val="1"/>
+      <w:numFmt w:val="bullet"/>
+      <w:lvlText w:val=""/>
+      <w:lvlJc w:val="left"/>
+      <w:pPr>
+        <w:ind w:left="2880" w:hanging="360"/>
+      </w:pPr>
+      <w:rPr>
+        <w:rFonts w:ascii="Symbol" w:hAnsi="Symbol" w:hint="default"/>
+      </w:rPr>
+    </w:lvl>
+    <w:lvl w:ilvl="4" w:tplc="04090003" w:tentative="1">
+      <w:start w:val="1"/>
+      <w:numFmt w:val="bullet"/>
+      <w:lvlText w:val="o"/>
+      <w:lvlJc w:val="left"/>
+      <w:pPr>
+        <w:ind w:left="3600" w:hanging="360"/>
+      </w:pPr>
+      <w:rPr>
+        <w:rFonts w:ascii="Courier New" w:hAnsi="Courier New" w:cs="Courier New" w:hint="default"/>
+      </w:rPr>
+    </w:lvl>
+    <w:lvl w:ilvl="5" w:tplc="04090005" w:tentative="1">
+      <w:start w:val="1"/>
+      <w:numFmt w:val="bullet"/>
+      <w:lvlText w:val=""/>
+      <w:lvlJc w:val="left"/>
+      <w:pPr>
+        <w:ind w:left="4320" w:hanging="360"/>
+      </w:pPr>
+      <w:rPr>
+        <w:rFonts w:ascii="Wingdings" w:hAnsi="Wingdings" w:hint="default"/>
+      </w:rPr>
+    </w:lvl>
+    <w:lvl w:ilvl="6" w:tplc="04090001" w:tentative="1">
+      <w:start w:val="1"/>
+      <w:numFmt w:val="bullet"/>
+      <w:lvlText w:val=""/>
+      <w:lvlJc w:val="left"/>
+      <w:pPr>
+        <w:ind w:left="5040" w:hanging="360"/>
+      </w:pPr>
+      <w:rPr>
+        <w:rFonts w:ascii="Symbol" w:hAnsi="Symbol" w:hint="default"/>
+      </w:rPr>
+    </w:lvl>
+    <w:lvl w:ilvl="7" w:tplc="04090003" w:tentative="1">
+      <w:start w:val="1"/>
+      <w:numFmt w:val="bullet"/>
+      <w:lvlText w:val="o"/>
+      <w:lvlJc w:val="left"/>
+      <w:pPr>
+        <w:ind w:left="5760" w:hanging="360"/>
+      </w:pPr>
+      <w:rPr>
+        <w:rFonts w:ascii="Courier New" w:hAnsi="Courier New" w:cs="Courier New" w:hint="default"/>
+      </w:rPr>
+    </w:lvl>
+    <w:lvl w:ilvl="8" w:tplc="04090005" w:tentative="1">
+      <w:start w:val="1"/>
+      <w:numFmt w:val="bullet"/>
+      <w:lvlText w:val=""/>
+      <w:lvlJc w:val="left"/>
+      <w:pPr>
+        <w:ind w:left="6480" w:hanging="360"/>
+      </w:pPr>
+      <w:rPr>
+        <w:rFonts w:ascii="Wingdings" w:hAnsi="Wingdings" w:hint="default"/>
+      </w:rPr>
+    </w:lvl>
+  </w:abstractNum>
+  <w:abstractNum w:abstractNumId="4">
     <w:nsid w:val="07FF6697"/>
     <w:multiLevelType w:val="hybridMultilevel"/>
     <w:tmpl w:val="05B43C26"/>
@@ -1145,7 +1333,7 @@
       </w:rPr>
     </w:lvl>
   </w:abstractNum>
-  <w:abstractNum w:abstractNumId="4">
+  <w:abstractNum w:abstractNumId="5">
     <w:nsid w:val="0A1C7CFA"/>
     <w:multiLevelType w:val="hybridMultilevel"/>
     <w:tmpl w:val="9E06DC38"/>
@@ -1258,7 +1446,7 @@
       </w:rPr>
     </w:lvl>
   </w:abstractNum>
-  <w:abstractNum w:abstractNumId="5">
+  <w:abstractNum w:abstractNumId="6">
     <w:nsid w:val="0B4F1718"/>
     <w:multiLevelType w:val="hybridMultilevel"/>
     <w:tmpl w:val="42B6CEF0"/>
@@ -1371,7 +1559,7 @@
       </w:rPr>
     </w:lvl>
   </w:abstractNum>
-  <w:abstractNum w:abstractNumId="6">
+  <w:abstractNum w:abstractNumId="7">
     <w:nsid w:val="0DBC1F6F"/>
     <w:multiLevelType w:val="hybridMultilevel"/>
     <w:tmpl w:val="3084866A"/>
@@ -1484,7 +1672,7 @@
       </w:rPr>
     </w:lvl>
   </w:abstractNum>
-  <w:abstractNum w:abstractNumId="7">
+  <w:abstractNum w:abstractNumId="8">
     <w:nsid w:val="0E7E1829"/>
     <w:multiLevelType w:val="hybridMultilevel"/>
     <w:tmpl w:val="A5425508"/>
@@ -1597,7 +1785,7 @@
       </w:rPr>
     </w:lvl>
   </w:abstractNum>
-  <w:abstractNum w:abstractNumId="8">
+  <w:abstractNum w:abstractNumId="9">
     <w:nsid w:val="11D705BA"/>
     <w:multiLevelType w:val="hybridMultilevel"/>
     <w:tmpl w:val="9DF091CC"/>
@@ -1710,7 +1898,7 @@
       </w:rPr>
     </w:lvl>
   </w:abstractNum>
-  <w:abstractNum w:abstractNumId="9">
+  <w:abstractNum w:abstractNumId="10">
     <w:nsid w:val="12922A79"/>
     <w:multiLevelType w:val="hybridMultilevel"/>
     <w:tmpl w:val="BA525696"/>
@@ -1823,7 +2011,7 @@
       </w:rPr>
     </w:lvl>
   </w:abstractNum>
-  <w:abstractNum w:abstractNumId="10">
+  <w:abstractNum w:abstractNumId="11">
     <w:nsid w:val="158B3AEB"/>
     <w:multiLevelType w:val="hybridMultilevel"/>
     <w:tmpl w:val="007CD3F6"/>
@@ -1936,7 +2124,7 @@
       </w:rPr>
     </w:lvl>
   </w:abstractNum>
-  <w:abstractNum w:abstractNumId="11">
+  <w:abstractNum w:abstractNumId="12">
     <w:nsid w:val="1C3D7E22"/>
     <w:multiLevelType w:val="hybridMultilevel"/>
     <w:tmpl w:val="6410270C"/>
@@ -2049,7 +2237,120 @@
       </w:rPr>
     </w:lvl>
   </w:abstractNum>
-  <w:abstractNum w:abstractNumId="12">
+  <w:abstractNum w:abstractNumId="13">
+    <w:nsid w:val="1E1D6A21"/>
+    <w:multiLevelType w:val="hybridMultilevel"/>
+    <w:tmpl w:val="65DE8E26"/>
+    <w:lvl w:ilvl="0" w:tplc="04090001">
+      <w:start w:val="1"/>
+      <w:numFmt w:val="bullet"/>
+      <w:lvlText w:val=""/>
+      <w:lvlJc w:val="left"/>
+      <w:pPr>
+        <w:ind w:left="720" w:hanging="360"/>
+      </w:pPr>
+      <w:rPr>
+        <w:rFonts w:ascii="Symbol" w:hAnsi="Symbol" w:hint="default"/>
+      </w:rPr>
+    </w:lvl>
+    <w:lvl w:ilvl="1" w:tplc="0409000D">
+      <w:start w:val="1"/>
+      <w:numFmt w:val="bullet"/>
+      <w:lvlText w:val=""/>
+      <w:lvlJc w:val="left"/>
+      <w:pPr>
+        <w:ind w:left="1440" w:hanging="360"/>
+      </w:pPr>
+      <w:rPr>
+        <w:rFonts w:ascii="Wingdings" w:hAnsi="Wingdings" w:hint="default"/>
+      </w:rPr>
+    </w:lvl>
+    <w:lvl w:ilvl="2" w:tplc="04090005">
+      <w:start w:val="1"/>
+      <w:numFmt w:val="bullet"/>
+      <w:lvlText w:val=""/>
+      <w:lvlJc w:val="left"/>
+      <w:pPr>
+        <w:ind w:left="2160" w:hanging="360"/>
+      </w:pPr>
+      <w:rPr>
+        <w:rFonts w:ascii="Wingdings" w:hAnsi="Wingdings" w:hint="default"/>
+      </w:rPr>
+    </w:lvl>
+    <w:lvl w:ilvl="3" w:tplc="04090001" w:tentative="1">
+      <w:start w:val="1"/>
+      <w:numFmt w:val="bullet"/>
+      <w:lvlText w:val=""/>
+      <w:lvlJc w:val="left"/>
+      <w:pPr>
+        <w:ind w:left="2880" w:hanging="360"/>
+      </w:pPr>
+      <w:rPr>
+        <w:rFonts w:ascii="Symbol" w:hAnsi="Symbol" w:hint="default"/>
+      </w:rPr>
+    </w:lvl>
+    <w:lvl w:ilvl="4" w:tplc="04090003" w:tentative="1">
+      <w:start w:val="1"/>
+      <w:numFmt w:val="bullet"/>
+      <w:lvlText w:val="o"/>
+      <w:lvlJc w:val="left"/>
+      <w:pPr>
+        <w:ind w:left="3600" w:hanging="360"/>
+      </w:pPr>
+      <w:rPr>
+        <w:rFonts w:ascii="Courier New" w:hAnsi="Courier New" w:cs="Courier New" w:hint="default"/>
+      </w:rPr>
+    </w:lvl>
+    <w:lvl w:ilvl="5" w:tplc="04090005" w:tentative="1">
+      <w:start w:val="1"/>
+      <w:numFmt w:val="bullet"/>
+      <w:lvlText w:val=""/>
+      <w:lvlJc w:val="left"/>
+      <w:pPr>
+        <w:ind w:left="4320" w:hanging="360"/>
+      </w:pPr>
+      <w:rPr>
+        <w:rFonts w:ascii="Wingdings" w:hAnsi="Wingdings" w:hint="default"/>
+      </w:rPr>
+    </w:lvl>
+    <w:lvl w:ilvl="6" w:tplc="04090001" w:tentative="1">
+      <w:start w:val="1"/>
+      <w:numFmt w:val="bullet"/>
+      <w:lvlText w:val=""/>
+      <w:lvlJc w:val="left"/>
+      <w:pPr>
+        <w:ind w:left="5040" w:hanging="360"/>
+      </w:pPr>
+      <w:rPr>
+        <w:rFonts w:ascii="Symbol" w:hAnsi="Symbol" w:hint="default"/>
+      </w:rPr>
+    </w:lvl>
+    <w:lvl w:ilvl="7" w:tplc="04090003" w:tentative="1">
+      <w:start w:val="1"/>
+      <w:numFmt w:val="bullet"/>
+      <w:lvlText w:val="o"/>
+      <w:lvlJc w:val="left"/>
+      <w:pPr>
+        <w:ind w:left="5760" w:hanging="360"/>
+      </w:pPr>
+      <w:rPr>
+        <w:rFonts w:ascii="Courier New" w:hAnsi="Courier New" w:cs="Courier New" w:hint="default"/>
+      </w:rPr>
+    </w:lvl>
+    <w:lvl w:ilvl="8" w:tplc="04090005" w:tentative="1">
+      <w:start w:val="1"/>
+      <w:numFmt w:val="bullet"/>
+      <w:lvlText w:val=""/>
+      <w:lvlJc w:val="left"/>
+      <w:pPr>
+        <w:ind w:left="6480" w:hanging="360"/>
+      </w:pPr>
+      <w:rPr>
+        <w:rFonts w:ascii="Wingdings" w:hAnsi="Wingdings" w:hint="default"/>
+      </w:rPr>
+    </w:lvl>
+  </w:abstractNum>
+  <w:abstractNum w:abstractNumId="14">
     <w:nsid w:val="206A2DB9"/>
     <w:multiLevelType w:val="hybridMultilevel"/>
     <w:tmpl w:val="BB6A8560"/>
@@ -2162,7 +2463,7 @@
       </w:rPr>
     </w:lvl>
   </w:abstractNum>
-  <w:abstractNum w:abstractNumId="13">
+  <w:abstractNum w:abstractNumId="15">
     <w:nsid w:val="27040986"/>
     <w:multiLevelType w:val="hybridMultilevel"/>
     <w:tmpl w:val="0F78DC66"/>
@@ -2275,7 +2576,7 @@
       </w:rPr>
     </w:lvl>
   </w:abstractNum>
-  <w:abstractNum w:abstractNumId="14">
+  <w:abstractNum w:abstractNumId="16">
     <w:nsid w:val="297C2A35"/>
     <w:multiLevelType w:val="hybridMultilevel"/>
     <w:tmpl w:val="E5C66E30"/>
@@ -2388,7 +2689,7 @@
       </w:rPr>
     </w:lvl>
   </w:abstractNum>
-  <w:abstractNum w:abstractNumId="15">
+  <w:abstractNum w:abstractNumId="17">
     <w:nsid w:val="2D9E4374"/>
     <w:multiLevelType w:val="hybridMultilevel"/>
     <w:tmpl w:val="0D6E7886"/>
@@ -2501,7 +2802,7 @@
       </w:rPr>
     </w:lvl>
   </w:abstractNum>
-  <w:abstractNum w:abstractNumId="16">
+  <w:abstractNum w:abstractNumId="18">
     <w:nsid w:val="36994B56"/>
     <w:multiLevelType w:val="hybridMultilevel"/>
     <w:tmpl w:val="E0D25A08"/>
@@ -2614,7 +2915,120 @@
       </w:rPr>
     </w:lvl>
   </w:abstractNum>
-  <w:abstractNum w:abstractNumId="17">
+  <w:abstractNum w:abstractNumId="19">
+    <w:nsid w:val="3D2616AC"/>
+    <w:multiLevelType w:val="hybridMultilevel"/>
+    <w:tmpl w:val="12129B9C"/>
+    <w:lvl w:ilvl="0" w:tplc="04090001">
+      <w:start w:val="1"/>
+      <w:numFmt w:val="bullet"/>
+      <w:lvlText w:val=""/>
+      <w:lvlJc w:val="left"/>
+      <w:pPr>
+        <w:ind w:left="720" w:hanging="360"/>
+      </w:pPr>
+      <w:rPr>
+        <w:rFonts w:ascii="Symbol" w:hAnsi="Symbol" w:hint="default"/>
+      </w:rPr>
+    </w:lvl>
+    <w:lvl w:ilvl="1" w:tplc="0409000D">
+      <w:start w:val="1"/>
+      <w:numFmt w:val="bullet"/>
+      <w:lvlText w:val=""/>
+      <w:lvlJc w:val="left"/>
+      <w:pPr>
+        <w:ind w:left="1440" w:hanging="360"/>
+      </w:pPr>
+      <w:rPr>
+        <w:rFonts w:ascii="Wingdings" w:hAnsi="Wingdings" w:hint="default"/>
+      </w:rPr>
+    </w:lvl>
+    <w:lvl w:ilvl="2" w:tplc="04090005">
+      <w:start w:val="1"/>
+      <w:numFmt w:val="bullet"/>
+      <w:lvlText w:val=""/>
+      <w:lvlJc w:val="left"/>
+      <w:pPr>
+        <w:ind w:left="2160" w:hanging="360"/>
+      </w:pPr>
+      <w:rPr>
+        <w:rFonts w:ascii="Wingdings" w:hAnsi="Wingdings" w:hint="default"/>
+      </w:rPr>
+    </w:lvl>
+    <w:lvl w:ilvl="3" w:tplc="04090001" w:tentative="1">
+      <w:start w:val="1"/>
+      <w:numFmt w:val="bullet"/>
+      <w:lvlText w:val=""/>
+      <w:lvlJc w:val="left"/>
+      <w:pPr>
+        <w:ind w:left="2880" w:hanging="360"/>
+      </w:pPr>
+      <w:rPr>
+        <w:rFonts w:ascii="Symbol" w:hAnsi="Symbol" w:hint="default"/>
+      </w:rPr>
+    </w:lvl>
+    <w:lvl w:ilvl="4" w:tplc="04090003" w:tentative="1">
+      <w:start w:val="1"/>
+      <w:numFmt w:val="bullet"/>
+      <w:lvlText w:val="o"/>
+      <w:lvlJc w:val="left"/>
+      <w:pPr>
+        <w:ind w:left="3600" w:hanging="360"/>
+      </w:pPr>
+      <w:rPr>
+        <w:rFonts w:ascii="Courier New" w:hAnsi="Courier New" w:cs="Courier New" w:hint="default"/>
+      </w:rPr>
+    </w:lvl>
+    <w:lvl w:ilvl="5" w:tplc="04090005" w:tentative="1">
+      <w:start w:val="1"/>
+      <w:numFmt w:val="bullet"/>
+      <w:lvlText w:val=""/>
+      <w:lvlJc w:val="left"/>
+      <w:pPr>
+        <w:ind w:left="4320" w:hanging="360"/>
+      </w:pPr>
+      <w:rPr>
+        <w:rFonts w:ascii="Wingdings" w:hAnsi="Wingdings" w:hint="default"/>
+      </w:rPr>
+    </w:lvl>
+    <w:lvl w:ilvl="6" w:tplc="04090001" w:tentative="1">
+      <w:start w:val="1"/>
+      <w:numFmt w:val="bullet"/>
+      <w:lvlText w:val=""/>
+      <w:lvlJc w:val="left"/>
+      <w:pPr>
+        <w:ind w:left="5040" w:hanging="360"/>
+      </w:pPr>
+      <w:rPr>
+        <w:rFonts w:ascii="Symbol" w:hAnsi="Symbol" w:hint="default"/>
+      </w:rPr>
+    </w:lvl>
+    <w:lvl w:ilvl="7" w:tplc="04090003" w:tentative="1">
+      <w:start w:val="1"/>
+      <w:numFmt w:val="bullet"/>
+      <w:lvlText w:val="o"/>
+      <w:lvlJc w:val="left"/>
+      <w:pPr>
+        <w:ind w:left="5760" w:hanging="360"/>
+      </w:pPr>
+      <w:rPr>
+        <w:rFonts w:ascii="Courier New" w:hAnsi="Courier New" w:cs="Courier New" w:hint="default"/>
+      </w:rPr>
+    </w:lvl>
+    <w:lvl w:ilvl="8" w:tplc="04090005" w:tentative="1">
+      <w:start w:val="1"/>
+      <w:numFmt w:val="bullet"/>
+      <w:lvlText w:val=""/>
+      <w:lvlJc w:val="left"/>
+      <w:pPr>
+        <w:ind w:left="6480" w:hanging="360"/>
+      </w:pPr>
+      <w:rPr>
+        <w:rFonts w:ascii="Wingdings" w:hAnsi="Wingdings" w:hint="default"/>
+      </w:rPr>
+    </w:lvl>
+  </w:abstractNum>
+  <w:abstractNum w:abstractNumId="20">
     <w:nsid w:val="3F0E382D"/>
     <w:multiLevelType w:val="hybridMultilevel"/>
     <w:tmpl w:val="A9861D5C"/>
@@ -2727,7 +3141,120 @@
       </w:rPr>
     </w:lvl>
   </w:abstractNum>
-  <w:abstractNum w:abstractNumId="18">
+  <w:abstractNum w:abstractNumId="21">
+    <w:nsid w:val="41C137EF"/>
+    <w:multiLevelType w:val="hybridMultilevel"/>
+    <w:tmpl w:val="F300FAB8"/>
+    <w:lvl w:ilvl="0" w:tplc="04090001">
+      <w:start w:val="1"/>
+      <w:numFmt w:val="bullet"/>
+      <w:lvlText w:val=""/>
+      <w:lvlJc w:val="left"/>
+      <w:pPr>
+        <w:ind w:left="720" w:hanging="360"/>
+      </w:pPr>
+      <w:rPr>
+        <w:rFonts w:ascii="Symbol" w:hAnsi="Symbol" w:hint="default"/>
+      </w:rPr>
+    </w:lvl>
+    <w:lvl w:ilvl="1" w:tplc="0409000D">
+      <w:start w:val="1"/>
+      <w:numFmt w:val="bullet"/>
+      <w:lvlText w:val=""/>
+      <w:lvlJc w:val="left"/>
+      <w:pPr>
+        <w:ind w:left="1440" w:hanging="360"/>
+      </w:pPr>
+      <w:rPr>
+        <w:rFonts w:ascii="Wingdings" w:hAnsi="Wingdings" w:hint="default"/>
+      </w:rPr>
+    </w:lvl>
+    <w:lvl w:ilvl="2" w:tplc="04090005">
+      <w:start w:val="1"/>
+      <w:numFmt w:val="bullet"/>
+      <w:lvlText w:val=""/>
+      <w:lvlJc w:val="left"/>
+      <w:pPr>
+        <w:ind w:left="2160" w:hanging="360"/>
+      </w:pPr>
+      <w:rPr>
+        <w:rFonts w:ascii="Wingdings" w:hAnsi="Wingdings" w:hint="default"/>
+      </w:rPr>
+    </w:lvl>
+    <w:lvl w:ilvl="3" w:tplc="04090001" w:tentative="1">
+      <w:start w:val="1"/>
+      <w:numFmt w:val="bullet"/>
+      <w:lvlText w:val=""/>
+      <w:lvlJc w:val="left"/>
+      <w:pPr>
+        <w:ind w:left="2880" w:hanging="360"/>
+      </w:pPr>
+      <w:rPr>
+        <w:rFonts w:ascii="Symbol" w:hAnsi="Symbol" w:hint="default"/>
+      </w:rPr>
+    </w:lvl>
+    <w:lvl w:ilvl="4" w:tplc="04090003" w:tentative="1">
+      <w:start w:val="1"/>
+      <w:numFmt w:val="bullet"/>
+      <w:lvlText w:val="o"/>
+      <w:lvlJc w:val="left"/>
+      <w:pPr>
+        <w:ind w:left="3600" w:hanging="360"/>
+      </w:pPr>
+      <w:rPr>
+        <w:rFonts w:ascii="Courier New" w:hAnsi="Courier New" w:cs="Courier New" w:hint="default"/>
+      </w:rPr>
+    </w:lvl>
+    <w:lvl w:ilvl="5" w:tplc="04090005" w:tentative="1">
+      <w:start w:val="1"/>
+      <w:numFmt w:val="bullet"/>
+      <w:lvlText w:val=""/>
+      <w:lvlJc w:val="left"/>
+      <w:pPr>
+        <w:ind w:left="4320" w:hanging="360"/>
+      </w:pPr>
+      <w:rPr>
+        <w:rFonts w:ascii="Wingdings" w:hAnsi="Wingdings" w:hint="default"/>
+      </w:rPr>
+    </w:lvl>
+    <w:lvl w:ilvl="6" w:tplc="04090001" w:tentative="1">
+      <w:start w:val="1"/>
+      <w:numFmt w:val="bullet"/>
+      <w:lvlText w:val=""/>
+      <w:lvlJc w:val="left"/>
+      <w:pPr>
+        <w:ind w:left="5040" w:hanging="360"/>
+      </w:pPr>
+      <w:rPr>
+        <w:rFonts w:ascii="Symbol" w:hAnsi="Symbol" w:hint="default"/>
+      </w:rPr>
+    </w:lvl>
+    <w:lvl w:ilvl="7" w:tplc="04090003" w:tentative="1">
+      <w:start w:val="1"/>
+      <w:numFmt w:val="bullet"/>
+      <w:lvlText w:val="o"/>
+      <w:lvlJc w:val="left"/>
+      <w:pPr>
+        <w:ind w:left="5760" w:hanging="360"/>
+      </w:pPr>
+      <w:rPr>
+        <w:rFonts w:ascii="Courier New" w:hAnsi="Courier New" w:cs="Courier New" w:hint="default"/>
+      </w:rPr>
+    </w:lvl>
+    <w:lvl w:ilvl="8" w:tplc="04090005" w:tentative="1">
+      <w:start w:val="1"/>
+      <w:numFmt w:val="bullet"/>
+      <w:lvlText w:val=""/>
+      <w:lvlJc w:val="left"/>
+      <w:pPr>
+        <w:ind w:left="6480" w:hanging="360"/>
+      </w:pPr>
+      <w:rPr>
+        <w:rFonts w:ascii="Wingdings" w:hAnsi="Wingdings" w:hint="default"/>
+      </w:rPr>
+    </w:lvl>
+  </w:abstractNum>
+  <w:abstractNum w:abstractNumId="22">
     <w:nsid w:val="456E41EA"/>
     <w:multiLevelType w:val="hybridMultilevel"/>
     <w:tmpl w:val="C3148426"/>
@@ -2840,7 +3367,7 @@
       </w:rPr>
     </w:lvl>
   </w:abstractNum>
-  <w:abstractNum w:abstractNumId="19">
+  <w:abstractNum w:abstractNumId="23">
     <w:nsid w:val="4D24206A"/>
     <w:multiLevelType w:val="hybridMultilevel"/>
     <w:tmpl w:val="6F58041A"/>
@@ -2953,7 +3480,7 @@
       </w:rPr>
     </w:lvl>
   </w:abstractNum>
-  <w:abstractNum w:abstractNumId="20">
+  <w:abstractNum w:abstractNumId="24">
     <w:nsid w:val="52B368D5"/>
     <w:multiLevelType w:val="hybridMultilevel"/>
     <w:tmpl w:val="23B41138"/>
@@ -3066,7 +3593,120 @@
       </w:rPr>
     </w:lvl>
   </w:abstractNum>
-  <w:abstractNum w:abstractNumId="21">
+  <w:abstractNum w:abstractNumId="25">
+    <w:nsid w:val="5573755B"/>
+    <w:multiLevelType w:val="hybridMultilevel"/>
+    <w:tmpl w:val="06D0AD6A"/>
+    <w:lvl w:ilvl="0" w:tplc="0409000D">
+      <w:start w:val="1"/>
+      <w:numFmt w:val="bullet"/>
+      <w:lvlText w:val=""/>
+      <w:lvlJc w:val="left"/>
+      <w:pPr>
+        <w:ind w:left="720" w:hanging="360"/>
+      </w:pPr>
+      <w:rPr>
+        <w:rFonts w:ascii="Wingdings" w:hAnsi="Wingdings" w:hint="default"/>
+      </w:rPr>
+    </w:lvl>
+    <w:lvl w:ilvl="1" w:tplc="04090003">
+      <w:start w:val="1"/>
+      <w:numFmt w:val="bullet"/>
+      <w:lvlText w:val="o"/>
+      <w:lvlJc w:val="left"/>
+      <w:pPr>
+        <w:ind w:left="1440" w:hanging="360"/>
+      </w:pPr>
+      <w:rPr>
+        <w:rFonts w:ascii="Courier New" w:hAnsi="Courier New" w:cs="Courier New" w:hint="default"/>
+      </w:rPr>
+    </w:lvl>
+    <w:lvl w:ilvl="2" w:tplc="04090005">
+      <w:start w:val="1"/>
+      <w:numFmt w:val="bullet"/>
+      <w:lvlText w:val=""/>
+      <w:lvlJc w:val="left"/>
+      <w:pPr>
+        <w:ind w:left="2160" w:hanging="360"/>
+      </w:pPr>
+      <w:rPr>
+        <w:rFonts w:ascii="Wingdings" w:hAnsi="Wingdings" w:hint="default"/>
+      </w:rPr>
+    </w:lvl>
+    <w:lvl w:ilvl="3" w:tplc="04090001" w:tentative="1">
+      <w:start w:val="1"/>
+      <w:numFmt w:val="bullet"/>
+      <w:lvlText w:val=""/>
+      <w:lvlJc w:val="left"/>
+      <w:pPr>
+        <w:ind w:left="2880" w:hanging="360"/>
+      </w:pPr>
+      <w:rPr>
+        <w:rFonts w:ascii="Symbol" w:hAnsi="Symbol" w:hint="default"/>
+      </w:rPr>
+    </w:lvl>
+    <w:lvl w:ilvl="4" w:tplc="04090003" w:tentative="1">
+      <w:start w:val="1"/>
+      <w:numFmt w:val="bullet"/>
+      <w:lvlText w:val="o"/>
+      <w:lvlJc w:val="left"/>
+      <w:pPr>
+        <w:ind w:left="3600" w:hanging="360"/>
+      </w:pPr>
+      <w:rPr>
+        <w:rFonts w:ascii="Courier New" w:hAnsi="Courier New" w:cs="Courier New" w:hint="default"/>
+      </w:rPr>
+    </w:lvl>
+    <w:lvl w:ilvl="5" w:tplc="04090005" w:tentative="1">
+      <w:start w:val="1"/>
+      <w:numFmt w:val="bullet"/>
+      <w:lvlText w:val=""/>
+      <w:lvlJc w:val="left"/>
+      <w:pPr>
+        <w:ind w:left="4320" w:hanging="360"/>
+      </w:pPr>
+      <w:rPr>
+        <w:rFonts w:ascii="Wingdings" w:hAnsi="Wingdings" w:hint="default"/>
+      </w:rPr>
+    </w:lvl>
+    <w:lvl w:ilvl="6" w:tplc="04090001" w:tentative="1">
+      <w:start w:val="1"/>
+      <w:numFmt w:val="bullet"/>
+      <w:lvlText w:val=""/>
+      <w:lvlJc w:val="left"/>
+      <w:pPr>
+        <w:ind w:left="5040" w:hanging="360"/>
+      </w:pPr>
+      <w:rPr>
+        <w:rFonts w:ascii="Symbol" w:hAnsi="Symbol" w:hint="default"/>
+      </w:rPr>
+    </w:lvl>
+    <w:lvl w:ilvl="7" w:tplc="04090003" w:tentative="1">
+      <w:start w:val="1"/>
+      <w:numFmt w:val="bullet"/>
+      <w:lvlText w:val="o"/>
+      <w:lvlJc w:val="left"/>
+      <w:pPr>
+        <w:ind w:left="5760" w:hanging="360"/>
+      </w:pPr>
+      <w:rPr>
+        <w:rFonts w:ascii="Courier New" w:hAnsi="Courier New" w:cs="Courier New" w:hint="default"/>
+      </w:rPr>
+    </w:lvl>
+    <w:lvl w:ilvl="8" w:tplc="04090005" w:tentative="1">
+      <w:start w:val="1"/>
+      <w:numFmt w:val="bullet"/>
+      <w:lvlText w:val=""/>
+      <w:lvlJc w:val="left"/>
+      <w:pPr>
+        <w:ind w:left="6480" w:hanging="360"/>
+      </w:pPr>
+      <w:rPr>
+        <w:rFonts w:ascii="Wingdings" w:hAnsi="Wingdings" w:hint="default"/>
+      </w:rPr>
+    </w:lvl>
+  </w:abstractNum>
+  <w:abstractNum w:abstractNumId="26">
     <w:nsid w:val="570F3262"/>
     <w:multiLevelType w:val="hybridMultilevel"/>
     <w:tmpl w:val="436A8A4A"/>
@@ -3179,7 +3819,7 @@
       </w:rPr>
     </w:lvl>
   </w:abstractNum>
-  <w:abstractNum w:abstractNumId="22">
+  <w:abstractNum w:abstractNumId="27">
     <w:nsid w:val="624E0E65"/>
     <w:multiLevelType w:val="hybridMultilevel"/>
     <w:tmpl w:val="F426E34E"/>
@@ -3292,7 +3932,7 @@
       </w:rPr>
     </w:lvl>
   </w:abstractNum>
-  <w:abstractNum w:abstractNumId="23">
+  <w:abstractNum w:abstractNumId="28">
     <w:nsid w:val="628F4639"/>
     <w:multiLevelType w:val="hybridMultilevel"/>
     <w:tmpl w:val="8558E35C"/>
@@ -3405,7 +4045,120 @@
       </w:rPr>
     </w:lvl>
   </w:abstractNum>
-  <w:abstractNum w:abstractNumId="24">
+  <w:abstractNum w:abstractNumId="29">
+    <w:nsid w:val="659A0A41"/>
+    <w:multiLevelType w:val="hybridMultilevel"/>
+    <w:tmpl w:val="453A3190"/>
+    <w:lvl w:ilvl="0" w:tplc="04090001">
+      <w:start w:val="1"/>
+      <w:numFmt w:val="bullet"/>
+      <w:lvlText w:val=""/>
+      <w:lvlJc w:val="left"/>
+      <w:pPr>
+        <w:ind w:left="720" w:hanging="360"/>
+      </w:pPr>
+      <w:rPr>
+        <w:rFonts w:ascii="Symbol" w:hAnsi="Symbol" w:hint="default"/>
+      </w:rPr>
+    </w:lvl>
+    <w:lvl w:ilvl="1" w:tplc="0409000D">
+      <w:start w:val="1"/>
+      <w:numFmt w:val="bullet"/>
+      <w:lvlText w:val=""/>
+      <w:lvlJc w:val="left"/>
+      <w:pPr>
+        <w:ind w:left="1440" w:hanging="360"/>
+      </w:pPr>
+      <w:rPr>
+        <w:rFonts w:ascii="Wingdings" w:hAnsi="Wingdings" w:hint="default"/>
+      </w:rPr>
+    </w:lvl>
+    <w:lvl w:ilvl="2" w:tplc="04090005">
+      <w:start w:val="1"/>
+      <w:numFmt w:val="bullet"/>
+      <w:lvlText w:val=""/>
+      <w:lvlJc w:val="left"/>
+      <w:pPr>
+        <w:ind w:left="2160" w:hanging="360"/>
+      </w:pPr>
+      <w:rPr>
+        <w:rFonts w:ascii="Wingdings" w:hAnsi="Wingdings" w:hint="default"/>
+      </w:rPr>
+    </w:lvl>
+    <w:lvl w:ilvl="3" w:tplc="04090001" w:tentative="1">
+      <w:start w:val="1"/>
+      <w:numFmt w:val="bullet"/>
+      <w:lvlText w:val=""/>
+      <w:lvlJc w:val="left"/>
+      <w:pPr>
+        <w:ind w:left="2880" w:hanging="360"/>
+      </w:pPr>
+      <w:rPr>
+        <w:rFonts w:ascii="Symbol" w:hAnsi="Symbol" w:hint="default"/>
+      </w:rPr>
+    </w:lvl>
+    <w:lvl w:ilvl="4" w:tplc="04090003" w:tentative="1">
+      <w:start w:val="1"/>
+      <w:numFmt w:val="bullet"/>
+      <w:lvlText w:val="o"/>
+      <w:lvlJc w:val="left"/>
+      <w:pPr>
+        <w:ind w:left="3600" w:hanging="360"/>
+      </w:pPr>
+      <w:rPr>
+        <w:rFonts w:ascii="Courier New" w:hAnsi="Courier New" w:cs="Courier New" w:hint="default"/>
+      </w:rPr>
+    </w:lvl>
+    <w:lvl w:ilvl="5" w:tplc="04090005" w:tentative="1">
+      <w:start w:val="1"/>
+      <w:numFmt w:val="bullet"/>
+      <w:lvlText w:val=""/>
+      <w:lvlJc w:val="left"/>
+      <w:pPr>
+        <w:ind w:left="4320" w:hanging="360"/>
+      </w:pPr>
+      <w:rPr>
+        <w:rFonts w:ascii="Wingdings" w:hAnsi="Wingdings" w:hint="default"/>
+      </w:rPr>
+    </w:lvl>
+    <w:lvl w:ilvl="6" w:tplc="04090001" w:tentative="1">
+      <w:start w:val="1"/>
+      <w:numFmt w:val="bullet"/>
+      <w:lvlText w:val=""/>
+      <w:lvlJc w:val="left"/>
+      <w:pPr>
+        <w:ind w:left="5040" w:hanging="360"/>
+      </w:pPr>
+      <w:rPr>
+        <w:rFonts w:ascii="Symbol" w:hAnsi="Symbol" w:hint="default"/>
+      </w:rPr>
+    </w:lvl>
+    <w:lvl w:ilvl="7" w:tplc="04090003" w:tentative="1">
+      <w:start w:val="1"/>
+      <w:numFmt w:val="bullet"/>
+      <w:lvlText w:val="o"/>
+      <w:lvlJc w:val="left"/>
+      <w:pPr>
+        <w:ind w:left="5760" w:hanging="360"/>
+      </w:pPr>
+      <w:rPr>
+        <w:rFonts w:ascii="Courier New" w:hAnsi="Courier New" w:cs="Courier New" w:hint="default"/>
+      </w:rPr>
+    </w:lvl>
+    <w:lvl w:ilvl="8" w:tplc="04090005" w:tentative="1">
+      <w:start w:val="1"/>
+      <w:numFmt w:val="bullet"/>
+      <w:lvlText w:val=""/>
+      <w:lvlJc w:val="left"/>
+      <w:pPr>
+        <w:ind w:left="6480" w:hanging="360"/>
+      </w:pPr>
+      <w:rPr>
+        <w:rFonts w:ascii="Wingdings" w:hAnsi="Wingdings" w:hint="default"/>
+      </w:rPr>
+    </w:lvl>
+  </w:abstractNum>
+  <w:abstractNum w:abstractNumId="30">
     <w:nsid w:val="661B56BF"/>
     <w:multiLevelType w:val="hybridMultilevel"/>
     <w:tmpl w:val="66FC4A1C"/>
@@ -3518,7 +4271,7 @@
       </w:rPr>
     </w:lvl>
   </w:abstractNum>
-  <w:abstractNum w:abstractNumId="25">
+  <w:abstractNum w:abstractNumId="31">
     <w:nsid w:val="6E1D1DB2"/>
     <w:multiLevelType w:val="hybridMultilevel"/>
     <w:tmpl w:val="D6D8C64E"/>
@@ -3631,7 +4384,7 @@
       </w:rPr>
     </w:lvl>
   </w:abstractNum>
-  <w:abstractNum w:abstractNumId="26">
+  <w:abstractNum w:abstractNumId="32">
     <w:nsid w:val="70EB24BB"/>
     <w:multiLevelType w:val="hybridMultilevel"/>
     <w:tmpl w:val="8640DFD8"/>
@@ -3744,7 +4497,7 @@
       </w:rPr>
     </w:lvl>
   </w:abstractNum>
-  <w:abstractNum w:abstractNumId="27">
+  <w:abstractNum w:abstractNumId="33">
     <w:nsid w:val="7638165A"/>
     <w:multiLevelType w:val="hybridMultilevel"/>
     <w:tmpl w:val="50D09128"/>
@@ -3857,7 +4610,7 @@
       </w:rPr>
     </w:lvl>
   </w:abstractNum>
-  <w:abstractNum w:abstractNumId="28">
+  <w:abstractNum w:abstractNumId="34">
     <w:nsid w:val="789C5DDF"/>
     <w:multiLevelType w:val="hybridMultilevel"/>
     <w:tmpl w:val="FADC817A"/>
@@ -3970,7 +4723,7 @@
       </w:rPr>
     </w:lvl>
   </w:abstractNum>
-  <w:abstractNum w:abstractNumId="29">
+  <w:abstractNum w:abstractNumId="35">
     <w:nsid w:val="7DC42817"/>
     <w:multiLevelType w:val="hybridMultilevel"/>
     <w:tmpl w:val="71B6C4F4"/>
@@ -4083,7 +4836,120 @@
       </w:rPr>
     </w:lvl>
   </w:abstractNum>
-  <w:abstractNum w:abstractNumId="30">
+  <w:abstractNum w:abstractNumId="36">
+    <w:nsid w:val="7E223239"/>
+    <w:multiLevelType w:val="hybridMultilevel"/>
+    <w:tmpl w:val="FF1A4596"/>
+    <w:lvl w:ilvl="0" w:tplc="04090001">
+      <w:start w:val="1"/>
+      <w:numFmt w:val="bullet"/>
+      <w:lvlText w:val=""/>
+      <w:lvlJc w:val="left"/>
+      <w:pPr>
+        <w:ind w:left="720" w:hanging="360"/>
+      </w:pPr>
+      <w:rPr>
+        <w:rFonts w:ascii="Symbol" w:hAnsi="Symbol" w:hint="default"/>
+      </w:rPr>
+    </w:lvl>
+    <w:lvl w:ilvl="1" w:tplc="0409000D">
+      <w:start w:val="1"/>
+      <w:numFmt w:val="bullet"/>
+      <w:lvlText w:val=""/>
+      <w:lvlJc w:val="left"/>
+      <w:pPr>
+        <w:ind w:left="1440" w:hanging="360"/>
+      </w:pPr>
+      <w:rPr>
+        <w:rFonts w:ascii="Wingdings" w:hAnsi="Wingdings" w:hint="default"/>
+      </w:rPr>
+    </w:lvl>
+    <w:lvl w:ilvl="2" w:tplc="04090005">
+      <w:start w:val="1"/>
+      <w:numFmt w:val="bullet"/>
+      <w:lvlText w:val=""/>
+      <w:lvlJc w:val="left"/>
+      <w:pPr>
+        <w:ind w:left="2160" w:hanging="360"/>
+      </w:pPr>
+      <w:rPr>
+        <w:rFonts w:ascii="Wingdings" w:hAnsi="Wingdings" w:hint="default"/>
+      </w:rPr>
+    </w:lvl>
+    <w:lvl w:ilvl="3" w:tplc="04090001" w:tentative="1">
+      <w:start w:val="1"/>
+      <w:numFmt w:val="bullet"/>
+      <w:lvlText w:val=""/>
+      <w:lvlJc w:val="left"/>
+      <w:pPr>
+        <w:ind w:left="2880" w:hanging="360"/>
+      </w:pPr>
+      <w:rPr>
+        <w:rFonts w:ascii="Symbol" w:hAnsi="Symbol" w:hint="default"/>
+      </w:rPr>
+    </w:lvl>
+    <w:lvl w:ilvl="4" w:tplc="04090003" w:tentative="1">
+      <w:start w:val="1"/>
+      <w:numFmt w:val="bullet"/>
+      <w:lvlText w:val="o"/>
+      <w:lvlJc w:val="left"/>
+      <w:pPr>
+        <w:ind w:left="3600" w:hanging="360"/>
+      </w:pPr>
+      <w:rPr>
+        <w:rFonts w:ascii="Courier New" w:hAnsi="Courier New" w:cs="Courier New" w:hint="default"/>
+      </w:rPr>
+    </w:lvl>
+    <w:lvl w:ilvl="5" w:tplc="04090005" w:tentative="1">
+      <w:start w:val="1"/>
+      <w:numFmt w:val="bullet"/>
+      <w:lvlText w:val=""/>
+      <w:lvlJc w:val="left"/>
+      <w:pPr>
+        <w:ind w:left="4320" w:hanging="360"/>
+      </w:pPr>
+      <w:rPr>
+        <w:rFonts w:ascii="Wingdings" w:hAnsi="Wingdings" w:hint="default"/>
+      </w:rPr>
+    </w:lvl>
+    <w:lvl w:ilvl="6" w:tplc="04090001" w:tentative="1">
+      <w:start w:val="1"/>
+      <w:numFmt w:val="bullet"/>
+      <w:lvlText w:val=""/>
+      <w:lvlJc w:val="left"/>
+      <w:pPr>
+        <w:ind w:left="5040" w:hanging="360"/>
+      </w:pPr>
+      <w:rPr>
+        <w:rFonts w:ascii="Symbol" w:hAnsi="Symbol" w:hint="default"/>
+      </w:rPr>
+    </w:lvl>
+    <w:lvl w:ilvl="7" w:tplc="04090003" w:tentative="1">
+      <w:start w:val="1"/>
+      <w:numFmt w:val="bullet"/>
+      <w:lvlText w:val="o"/>
+      <w:lvlJc w:val="left"/>
+      <w:pPr>
+        <w:ind w:left="5760" w:hanging="360"/>
+      </w:pPr>
+      <w:rPr>
+        <w:rFonts w:ascii="Courier New" w:hAnsi="Courier New" w:cs="Courier New" w:hint="default"/>
+      </w:rPr>
+    </w:lvl>
+    <w:lvl w:ilvl="8" w:tplc="04090005" w:tentative="1">
+      <w:start w:val="1"/>
+      <w:numFmt w:val="bullet"/>
+      <w:lvlText w:val=""/>
+      <w:lvlJc w:val="left"/>
+      <w:pPr>
+        <w:ind w:left="6480" w:hanging="360"/>
+      </w:pPr>
+      <w:rPr>
+        <w:rFonts w:ascii="Wingdings" w:hAnsi="Wingdings" w:hint="default"/>
+      </w:rPr>
+    </w:lvl>
+  </w:abstractNum>
+  <w:abstractNum w:abstractNumId="37">
     <w:nsid w:val="7E845D12"/>
     <w:multiLevelType w:val="hybridMultilevel"/>
     <w:tmpl w:val="9C922814"/>
@@ -4197,103 +5063,124 @@
     </w:lvl>
   </w:abstractNum>
   <w:num w:numId="1">
-    <w:abstractNumId w:val="28"/>
+    <w:abstractNumId w:val="34"/>
   </w:num>
   <w:num w:numId="2">
-    <w:abstractNumId w:val="9"/>
+    <w:abstractNumId w:val="10"/>
   </w:num>
   <w:num w:numId="3">
-    <w:abstractNumId w:val="29"/>
+    <w:abstractNumId w:val="35"/>
   </w:num>
   <w:num w:numId="4">
-    <w:abstractNumId w:val="17"/>
+    <w:abstractNumId w:val="20"/>
   </w:num>
   <w:num w:numId="5">
+    <w:abstractNumId w:val="27"/>
+  </w:num>
+  <w:num w:numId="6">
+    <w:abstractNumId w:val="31"/>
+  </w:num>
+  <w:num w:numId="7">
+    <w:abstractNumId w:val="12"/>
+  </w:num>
+  <w:num w:numId="8">
+    <w:abstractNumId w:val="7"/>
+  </w:num>
+  <w:num w:numId="9">
+    <w:abstractNumId w:val="5"/>
+  </w:num>
+  <w:num w:numId="10">
+    <w:abstractNumId w:val="15"/>
+  </w:num>
+  <w:num w:numId="11">
     <w:abstractNumId w:val="22"/>
   </w:num>
-  <w:num w:numId="6">
-    <w:abstractNumId w:val="25"/>
-  </w:num>
-  <w:num w:numId="7">
-    <w:abstractNumId w:val="11"/>
-  </w:num>
-  <w:num w:numId="8">
-    <w:abstractNumId w:val="6"/>
-  </w:num>
-  <w:num w:numId="9">
-    <w:abstractNumId w:val="4"/>
-  </w:num>
-  <w:num w:numId="10">
-    <w:abstractNumId w:val="13"/>
-  </w:num>
-  <w:num w:numId="11">
-    <w:abstractNumId w:val="18"/>
-  </w:num>
   <w:num w:numId="12">
-    <w:abstractNumId w:val="12"/>
+    <w:abstractNumId w:val="14"/>
   </w:num>
   <w:num w:numId="13">
-    <w:abstractNumId w:val="24"/>
+    <w:abstractNumId w:val="30"/>
   </w:num>
   <w:num w:numId="14">
     <w:abstractNumId w:val="2"/>
   </w:num>
   <w:num w:numId="15">
+    <w:abstractNumId w:val="32"/>
+  </w:num>
+  <w:num w:numId="16">
+    <w:abstractNumId w:val="37"/>
+  </w:num>
+  <w:num w:numId="17">
+    <w:abstractNumId w:val="33"/>
+  </w:num>
+  <w:num w:numId="18">
     <w:abstractNumId w:val="26"/>
   </w:num>
-  <w:num w:numId="16">
-    <w:abstractNumId w:val="30"/>
-  </w:num>
-  <w:num w:numId="17">
-    <w:abstractNumId w:val="27"/>
-  </w:num>
-  <w:num w:numId="18">
-    <w:abstractNumId w:val="21"/>
-  </w:num>
   <w:num w:numId="19">
-    <w:abstractNumId w:val="19"/>
+    <w:abstractNumId w:val="23"/>
   </w:num>
   <w:num w:numId="20">
-    <w:abstractNumId w:val="16"/>
+    <w:abstractNumId w:val="18"/>
   </w:num>
   <w:num w:numId="21">
     <w:abstractNumId w:val="1"/>
   </w:num>
   <w:num w:numId="22">
-    <w:abstractNumId w:val="14"/>
+    <w:abstractNumId w:val="16"/>
   </w:num>
   <w:num w:numId="23">
-    <w:abstractNumId w:val="8"/>
+    <w:abstractNumId w:val="9"/>
   </w:num>
   <w:num w:numId="24">
-    <w:abstractNumId w:val="3"/>
+    <w:abstractNumId w:val="4"/>
   </w:num>
   <w:num w:numId="25">
     <w:abstractNumId w:val="0"/>
   </w:num>
   <w:num w:numId="26">
-    <w:abstractNumId w:val="20"/>
+    <w:abstractNumId w:val="24"/>
   </w:num>
   <w:num w:numId="27">
-    <w:abstractNumId w:val="7"/>
+    <w:abstractNumId w:val="8"/>
   </w:num>
   <w:num w:numId="28">
-    <w:abstractNumId w:val="10"/>
+    <w:abstractNumId w:val="11"/>
   </w:num>
   <w:num w:numId="29">
-    <w:abstractNumId w:val="5"/>
+    <w:abstractNumId w:val="6"/>
   </w:num>
   <w:num w:numId="30">
-    <w:abstractNumId w:val="15"/>
+    <w:abstractNumId w:val="17"/>
   </w:num>
   <w:num w:numId="31">
-    <w:abstractNumId w:val="23"/>
+    <w:abstractNumId w:val="28"/>
+  </w:num>
+  <w:num w:numId="32">
+    <w:abstractNumId w:val="19"/>
+  </w:num>
+  <w:num w:numId="33">
+    <w:abstractNumId w:val="21"/>
+  </w:num>
+  <w:num w:numId="34">
+    <w:abstractNumId w:val="36"/>
+  </w:num>
+  <w:num w:numId="35">
+    <w:abstractNumId w:val="3"/>
+  </w:num>
+  <w:num w:numId="36">
+    <w:abstractNumId w:val="29"/>
+  </w:num>
+  <w:num w:numId="37">
+    <w:abstractNumId w:val="13"/>
+  </w:num>
+  <w:num w:numId="38">
+    <w:abstractNumId w:val="25"/>
   </w:num>
 </w:numbering>
 </file>
 
 <file path=word/styles.xml><?xml version="1.0" encoding="utf-8"?>
-<w:styles xmlns:mc="http://schemas.openxmlformats.org/markup-compatibility/2006" xmlns:r="http://schemas.openxmlformats.org/officeDocument/2006/relationships" xmlns:w="http://schemas.openxmlformats.org/wordprocessingml/2006/main" xmlns:w14="http://schemas.microsoft.com/office/word/2010/wordml" mc:Ignorable="w14">
+<w:styles xmlns:r="http://schemas.openxmlformats.org/officeDocument/2006/relationships" xmlns:w="http://schemas.openxmlformats.org/wordprocessingml/2006/main">
   <w:docDefaults>
     <w:rPrDefault>
       <w:rPr>
@@ -4533,6 +5420,7 @@
     <w:uiPriority w:val="99"/>
     <w:semiHidden/>
     <w:unhideWhenUsed/>
+    <w:qFormat/>
     <w:tblPr>
       <w:tblInd w:w="0" w:type="dxa"/>
       <w:tblCellMar>

</xml_diff>

<commit_message>
functionality for remove current
</commit_message>
<xml_diff>
--- a/DOC/PhotoGallery-Assignment.docx
+++ b/DOC/PhotoGallery-Assignment.docx
@@ -246,7 +246,7 @@
         <w:pStyle w:val="ListParagraph"/>
         <w:numPr>
           <w:ilvl w:val="0"/>
-          <w:numId w:val="27"/>
+          <w:numId w:val="41"/>
         </w:numPr>
       </w:pPr>
       <w:r>
@@ -627,7 +627,6 @@
         </w:numPr>
       </w:pPr>
       <w:r>
-        <w:lastRenderedPageBreak/>
         <w:t>With an eagle eye for performance</w:t>
       </w:r>
     </w:p>
@@ -643,6 +642,7 @@
         <w:rPr>
           <w:rStyle w:val="SubtitleChar"/>
         </w:rPr>
+        <w:lastRenderedPageBreak/>
         <w:t>End goal</w:t>
       </w:r>
       <w:r>
@@ -3250,6 +3250,119 @@
     </w:lvl>
   </w:abstractNum>
   <w:abstractNum w:abstractNumId="22">
+    <w:nsid w:val="42AB4C6A"/>
+    <w:multiLevelType w:val="hybridMultilevel"/>
+    <w:tmpl w:val="7138DABC"/>
+    <w:lvl w:ilvl="0" w:tplc="0409000D">
+      <w:start w:val="1"/>
+      <w:numFmt w:val="bullet"/>
+      <w:lvlText w:val=""/>
+      <w:lvlJc w:val="left"/>
+      <w:pPr>
+        <w:ind w:left="720" w:hanging="360"/>
+      </w:pPr>
+      <w:rPr>
+        <w:rFonts w:ascii="Wingdings" w:hAnsi="Wingdings" w:hint="default"/>
+      </w:rPr>
+    </w:lvl>
+    <w:lvl w:ilvl="1" w:tplc="04090003">
+      <w:start w:val="1"/>
+      <w:numFmt w:val="bullet"/>
+      <w:lvlText w:val="o"/>
+      <w:lvlJc w:val="left"/>
+      <w:pPr>
+        <w:ind w:left="1440" w:hanging="360"/>
+      </w:pPr>
+      <w:rPr>
+        <w:rFonts w:ascii="Courier New" w:hAnsi="Courier New" w:cs="Courier New" w:hint="default"/>
+      </w:rPr>
+    </w:lvl>
+    <w:lvl w:ilvl="2" w:tplc="04090005">
+      <w:start w:val="1"/>
+      <w:numFmt w:val="bullet"/>
+      <w:lvlText w:val=""/>
+      <w:lvlJc w:val="left"/>
+      <w:pPr>
+        <w:ind w:left="2160" w:hanging="360"/>
+      </w:pPr>
+      <w:rPr>
+        <w:rFonts w:ascii="Wingdings" w:hAnsi="Wingdings" w:hint="default"/>
+      </w:rPr>
+    </w:lvl>
+    <w:lvl w:ilvl="3" w:tplc="04090001" w:tentative="1">
+      <w:start w:val="1"/>
+      <w:numFmt w:val="bullet"/>
+      <w:lvlText w:val=""/>
+      <w:lvlJc w:val="left"/>
+      <w:pPr>
+        <w:ind w:left="2880" w:hanging="360"/>
+      </w:pPr>
+      <w:rPr>
+        <w:rFonts w:ascii="Symbol" w:hAnsi="Symbol" w:hint="default"/>
+      </w:rPr>
+    </w:lvl>
+    <w:lvl w:ilvl="4" w:tplc="04090003" w:tentative="1">
+      <w:start w:val="1"/>
+      <w:numFmt w:val="bullet"/>
+      <w:lvlText w:val="o"/>
+      <w:lvlJc w:val="left"/>
+      <w:pPr>
+        <w:ind w:left="3600" w:hanging="360"/>
+      </w:pPr>
+      <w:rPr>
+        <w:rFonts w:ascii="Courier New" w:hAnsi="Courier New" w:cs="Courier New" w:hint="default"/>
+      </w:rPr>
+    </w:lvl>
+    <w:lvl w:ilvl="5" w:tplc="04090005" w:tentative="1">
+      <w:start w:val="1"/>
+      <w:numFmt w:val="bullet"/>
+      <w:lvlText w:val=""/>
+      <w:lvlJc w:val="left"/>
+      <w:pPr>
+        <w:ind w:left="4320" w:hanging="360"/>
+      </w:pPr>
+      <w:rPr>
+        <w:rFonts w:ascii="Wingdings" w:hAnsi="Wingdings" w:hint="default"/>
+      </w:rPr>
+    </w:lvl>
+    <w:lvl w:ilvl="6" w:tplc="04090001" w:tentative="1">
+      <w:start w:val="1"/>
+      <w:numFmt w:val="bullet"/>
+      <w:lvlText w:val=""/>
+      <w:lvlJc w:val="left"/>
+      <w:pPr>
+        <w:ind w:left="5040" w:hanging="360"/>
+      </w:pPr>
+      <w:rPr>
+        <w:rFonts w:ascii="Symbol" w:hAnsi="Symbol" w:hint="default"/>
+      </w:rPr>
+    </w:lvl>
+    <w:lvl w:ilvl="7" w:tplc="04090003" w:tentative="1">
+      <w:start w:val="1"/>
+      <w:numFmt w:val="bullet"/>
+      <w:lvlText w:val="o"/>
+      <w:lvlJc w:val="left"/>
+      <w:pPr>
+        <w:ind w:left="5760" w:hanging="360"/>
+      </w:pPr>
+      <w:rPr>
+        <w:rFonts w:ascii="Courier New" w:hAnsi="Courier New" w:cs="Courier New" w:hint="default"/>
+      </w:rPr>
+    </w:lvl>
+    <w:lvl w:ilvl="8" w:tplc="04090005" w:tentative="1">
+      <w:start w:val="1"/>
+      <w:numFmt w:val="bullet"/>
+      <w:lvlText w:val=""/>
+      <w:lvlJc w:val="left"/>
+      <w:pPr>
+        <w:ind w:left="6480" w:hanging="360"/>
+      </w:pPr>
+      <w:rPr>
+        <w:rFonts w:ascii="Wingdings" w:hAnsi="Wingdings" w:hint="default"/>
+      </w:rPr>
+    </w:lvl>
+  </w:abstractNum>
+  <w:abstractNum w:abstractNumId="23">
     <w:nsid w:val="43A6032B"/>
     <w:multiLevelType w:val="hybridMultilevel"/>
     <w:tmpl w:val="8AE84700"/>
@@ -3362,7 +3475,7 @@
       </w:rPr>
     </w:lvl>
   </w:abstractNum>
-  <w:abstractNum w:abstractNumId="23">
+  <w:abstractNum w:abstractNumId="24">
     <w:nsid w:val="456E41EA"/>
     <w:multiLevelType w:val="hybridMultilevel"/>
     <w:tmpl w:val="C3148426"/>
@@ -3475,7 +3588,7 @@
       </w:rPr>
     </w:lvl>
   </w:abstractNum>
-  <w:abstractNum w:abstractNumId="24">
+  <w:abstractNum w:abstractNumId="25">
     <w:nsid w:val="4D24206A"/>
     <w:multiLevelType w:val="hybridMultilevel"/>
     <w:tmpl w:val="6F58041A"/>
@@ -3588,7 +3701,7 @@
       </w:rPr>
     </w:lvl>
   </w:abstractNum>
-  <w:abstractNum w:abstractNumId="25">
+  <w:abstractNum w:abstractNumId="26">
     <w:nsid w:val="52B368D5"/>
     <w:multiLevelType w:val="hybridMultilevel"/>
     <w:tmpl w:val="23B41138"/>
@@ -3701,7 +3814,7 @@
       </w:rPr>
     </w:lvl>
   </w:abstractNum>
-  <w:abstractNum w:abstractNumId="26">
+  <w:abstractNum w:abstractNumId="27">
     <w:nsid w:val="5573755B"/>
     <w:multiLevelType w:val="hybridMultilevel"/>
     <w:tmpl w:val="06D0AD6A"/>
@@ -3814,7 +3927,7 @@
       </w:rPr>
     </w:lvl>
   </w:abstractNum>
-  <w:abstractNum w:abstractNumId="27">
+  <w:abstractNum w:abstractNumId="28">
     <w:nsid w:val="570F3262"/>
     <w:multiLevelType w:val="hybridMultilevel"/>
     <w:tmpl w:val="436A8A4A"/>
@@ -3927,7 +4040,7 @@
       </w:rPr>
     </w:lvl>
   </w:abstractNum>
-  <w:abstractNum w:abstractNumId="28">
+  <w:abstractNum w:abstractNumId="29">
     <w:nsid w:val="624E0E65"/>
     <w:multiLevelType w:val="hybridMultilevel"/>
     <w:tmpl w:val="F426E34E"/>
@@ -4040,7 +4153,7 @@
       </w:rPr>
     </w:lvl>
   </w:abstractNum>
-  <w:abstractNum w:abstractNumId="29">
+  <w:abstractNum w:abstractNumId="30">
     <w:nsid w:val="628F4639"/>
     <w:multiLevelType w:val="hybridMultilevel"/>
     <w:tmpl w:val="8558E35C"/>
@@ -4153,7 +4266,7 @@
       </w:rPr>
     </w:lvl>
   </w:abstractNum>
-  <w:abstractNum w:abstractNumId="30">
+  <w:abstractNum w:abstractNumId="31">
     <w:nsid w:val="659A0A41"/>
     <w:multiLevelType w:val="hybridMultilevel"/>
     <w:tmpl w:val="453A3190"/>
@@ -4266,7 +4379,7 @@
       </w:rPr>
     </w:lvl>
   </w:abstractNum>
-  <w:abstractNum w:abstractNumId="31">
+  <w:abstractNum w:abstractNumId="32">
     <w:nsid w:val="661B56BF"/>
     <w:multiLevelType w:val="hybridMultilevel"/>
     <w:tmpl w:val="66FC4A1C"/>
@@ -4379,7 +4492,7 @@
       </w:rPr>
     </w:lvl>
   </w:abstractNum>
-  <w:abstractNum w:abstractNumId="32">
+  <w:abstractNum w:abstractNumId="33">
     <w:nsid w:val="6E1D1DB2"/>
     <w:multiLevelType w:val="hybridMultilevel"/>
     <w:tmpl w:val="D6D8C64E"/>
@@ -4492,7 +4605,7 @@
       </w:rPr>
     </w:lvl>
   </w:abstractNum>
-  <w:abstractNum w:abstractNumId="33">
+  <w:abstractNum w:abstractNumId="34">
     <w:nsid w:val="70EB24BB"/>
     <w:multiLevelType w:val="hybridMultilevel"/>
     <w:tmpl w:val="8640DFD8"/>
@@ -4605,7 +4718,7 @@
       </w:rPr>
     </w:lvl>
   </w:abstractNum>
-  <w:abstractNum w:abstractNumId="34">
+  <w:abstractNum w:abstractNumId="35">
     <w:nsid w:val="7638165A"/>
     <w:multiLevelType w:val="hybridMultilevel"/>
     <w:tmpl w:val="50D09128"/>
@@ -4718,7 +4831,7 @@
       </w:rPr>
     </w:lvl>
   </w:abstractNum>
-  <w:abstractNum w:abstractNumId="35">
+  <w:abstractNum w:abstractNumId="36">
     <w:nsid w:val="789C5DDF"/>
     <w:multiLevelType w:val="hybridMultilevel"/>
     <w:tmpl w:val="FADC817A"/>
@@ -4831,7 +4944,7 @@
       </w:rPr>
     </w:lvl>
   </w:abstractNum>
-  <w:abstractNum w:abstractNumId="36">
+  <w:abstractNum w:abstractNumId="37">
     <w:nsid w:val="7A5846BF"/>
     <w:multiLevelType w:val="hybridMultilevel"/>
     <w:tmpl w:val="9916497A"/>
@@ -4944,7 +5057,7 @@
       </w:rPr>
     </w:lvl>
   </w:abstractNum>
-  <w:abstractNum w:abstractNumId="37">
+  <w:abstractNum w:abstractNumId="38">
     <w:nsid w:val="7DC42817"/>
     <w:multiLevelType w:val="hybridMultilevel"/>
     <w:tmpl w:val="71B6C4F4"/>
@@ -5057,7 +5170,7 @@
       </w:rPr>
     </w:lvl>
   </w:abstractNum>
-  <w:abstractNum w:abstractNumId="38">
+  <w:abstractNum w:abstractNumId="39">
     <w:nsid w:val="7E223239"/>
     <w:multiLevelType w:val="hybridMultilevel"/>
     <w:tmpl w:val="FF1A4596"/>
@@ -5170,7 +5283,7 @@
       </w:rPr>
     </w:lvl>
   </w:abstractNum>
-  <w:abstractNum w:abstractNumId="39">
+  <w:abstractNum w:abstractNumId="40">
     <w:nsid w:val="7E845D12"/>
     <w:multiLevelType w:val="hybridMultilevel"/>
     <w:tmpl w:val="9C922814"/>
@@ -5284,22 +5397,22 @@
     </w:lvl>
   </w:abstractNum>
   <w:num w:numId="1">
-    <w:abstractNumId w:val="35"/>
+    <w:abstractNumId w:val="36"/>
   </w:num>
   <w:num w:numId="2">
     <w:abstractNumId w:val="10"/>
   </w:num>
   <w:num w:numId="3">
-    <w:abstractNumId w:val="37"/>
+    <w:abstractNumId w:val="38"/>
   </w:num>
   <w:num w:numId="4">
     <w:abstractNumId w:val="20"/>
   </w:num>
   <w:num w:numId="5">
-    <w:abstractNumId w:val="28"/>
+    <w:abstractNumId w:val="29"/>
   </w:num>
   <w:num w:numId="6">
-    <w:abstractNumId w:val="32"/>
+    <w:abstractNumId w:val="33"/>
   </w:num>
   <w:num w:numId="7">
     <w:abstractNumId w:val="12"/>
@@ -5314,31 +5427,31 @@
     <w:abstractNumId w:val="15"/>
   </w:num>
   <w:num w:numId="11">
-    <w:abstractNumId w:val="23"/>
+    <w:abstractNumId w:val="24"/>
   </w:num>
   <w:num w:numId="12">
     <w:abstractNumId w:val="14"/>
   </w:num>
   <w:num w:numId="13">
-    <w:abstractNumId w:val="31"/>
+    <w:abstractNumId w:val="32"/>
   </w:num>
   <w:num w:numId="14">
     <w:abstractNumId w:val="2"/>
   </w:num>
   <w:num w:numId="15">
-    <w:abstractNumId w:val="33"/>
+    <w:abstractNumId w:val="34"/>
   </w:num>
   <w:num w:numId="16">
-    <w:abstractNumId w:val="39"/>
+    <w:abstractNumId w:val="40"/>
   </w:num>
   <w:num w:numId="17">
-    <w:abstractNumId w:val="34"/>
+    <w:abstractNumId w:val="35"/>
   </w:num>
   <w:num w:numId="18">
-    <w:abstractNumId w:val="27"/>
+    <w:abstractNumId w:val="28"/>
   </w:num>
   <w:num w:numId="19">
-    <w:abstractNumId w:val="24"/>
+    <w:abstractNumId w:val="25"/>
   </w:num>
   <w:num w:numId="20">
     <w:abstractNumId w:val="18"/>
@@ -5359,7 +5472,7 @@
     <w:abstractNumId w:val="0"/>
   </w:num>
   <w:num w:numId="26">
-    <w:abstractNumId w:val="25"/>
+    <w:abstractNumId w:val="26"/>
   </w:num>
   <w:num w:numId="27">
     <w:abstractNumId w:val="8"/>
@@ -5374,7 +5487,7 @@
     <w:abstractNumId w:val="17"/>
   </w:num>
   <w:num w:numId="31">
-    <w:abstractNumId w:val="29"/>
+    <w:abstractNumId w:val="30"/>
   </w:num>
   <w:num w:numId="32">
     <w:abstractNumId w:val="19"/>
@@ -5383,24 +5496,27 @@
     <w:abstractNumId w:val="21"/>
   </w:num>
   <w:num w:numId="34">
-    <w:abstractNumId w:val="38"/>
+    <w:abstractNumId w:val="39"/>
   </w:num>
   <w:num w:numId="35">
     <w:abstractNumId w:val="3"/>
   </w:num>
   <w:num w:numId="36">
-    <w:abstractNumId w:val="30"/>
+    <w:abstractNumId w:val="31"/>
   </w:num>
   <w:num w:numId="37">
     <w:abstractNumId w:val="13"/>
   </w:num>
   <w:num w:numId="38">
-    <w:abstractNumId w:val="26"/>
+    <w:abstractNumId w:val="27"/>
   </w:num>
   <w:num w:numId="39">
-    <w:abstractNumId w:val="36"/>
+    <w:abstractNumId w:val="37"/>
   </w:num>
   <w:num w:numId="40">
+    <w:abstractNumId w:val="23"/>
+  </w:num>
+  <w:num w:numId="41">
     <w:abstractNumId w:val="22"/>
   </w:num>
 </w:numbering>

</xml_diff>